<commit_message>
Added article to Arhiz
</commit_message>
<xml_diff>
--- a/0_Docs_dir/3_General/0_Dissert/0_Dissert_1.docx
+++ b/0_Docs_dir/3_General/0_Dissert/0_Dissert_1.docx
@@ -2594,9 +2594,18 @@
           <w:szCs w:val="28"/>
           <w:highlight w:val="yellow"/>
         </w:rPr>
-        <w:t>нефтегаза?</w:t>
+        <w:t>нефтегаза</w:t>
       </w:r>
       <w:proofErr w:type="spellEnd"/>
+      <w:r>
+        <w:rPr>
+          <w:rFonts w:ascii="Times New Roman" w:hAnsi="Times New Roman" w:cs="Times New Roman"/>
+          <w:sz w:val="28"/>
+          <w:szCs w:val="28"/>
+          <w:highlight w:val="yellow"/>
+        </w:rPr>
+        <w:t>?</w:t>
+      </w:r>
     </w:p>
     <w:p>
       <w:pPr>
@@ -3282,15 +3291,15 @@
           <w:rFonts w:ascii="Times New Roman" w:hAnsi="Times New Roman" w:cs="Times New Roman"/>
           <w:sz w:val="28"/>
           <w:szCs w:val="28"/>
-          <w:highlight w:val="yellow"/>
-        </w:rPr>
-      </w:pPr>
-      <w:r>
-        <w:rPr>
-          <w:rFonts w:ascii="Times New Roman" w:hAnsi="Times New Roman" w:cs="Times New Roman"/>
-          <w:sz w:val="28"/>
-          <w:szCs w:val="28"/>
-          <w:highlight w:val="yellow"/>
+          <w:highlight w:val="cyan"/>
+        </w:rPr>
+      </w:pPr>
+      <w:r>
+        <w:rPr>
+          <w:rFonts w:ascii="Times New Roman" w:hAnsi="Times New Roman" w:cs="Times New Roman"/>
+          <w:sz w:val="28"/>
+          <w:szCs w:val="28"/>
+          <w:highlight w:val="cyan"/>
         </w:rPr>
         <w:t>Ключевым моментом любой системы является объект исследования – ректификационная колонна, поэтому прежде чем затрагивать математические основы, необходимо изучить источники, описывающие процесс дистилляции.</w:t>
       </w:r>
@@ -3304,15 +3313,15 @@
           <w:rFonts w:ascii="Times New Roman" w:hAnsi="Times New Roman" w:cs="Times New Roman"/>
           <w:sz w:val="28"/>
           <w:szCs w:val="28"/>
-          <w:highlight w:val="yellow"/>
-        </w:rPr>
-      </w:pPr>
-      <w:r>
-        <w:rPr>
-          <w:rFonts w:ascii="Times New Roman" w:hAnsi="Times New Roman" w:cs="Times New Roman"/>
-          <w:sz w:val="28"/>
-          <w:szCs w:val="28"/>
-          <w:highlight w:val="yellow"/>
+          <w:highlight w:val="cyan"/>
+        </w:rPr>
+      </w:pPr>
+      <w:r>
+        <w:rPr>
+          <w:rFonts w:ascii="Times New Roman" w:hAnsi="Times New Roman" w:cs="Times New Roman"/>
+          <w:sz w:val="28"/>
+          <w:szCs w:val="28"/>
+          <w:highlight w:val="cyan"/>
         </w:rPr>
         <w:t>Активное развитие технология дистилляции получила в период с 1450 г. до 1650 г. Это стало возможным благодаря более широкому распространению информации после изобретения печати, и большему спросу на дистиллированные продукты, такие как концентрированные спиртовые или минеральные кислоты. В этот период</w:t>
       </w:r>
@@ -3321,7 +3330,7 @@
           <w:rFonts w:ascii="Times New Roman" w:hAnsi="Times New Roman" w:cs="Times New Roman"/>
           <w:sz w:val="28"/>
           <w:szCs w:val="28"/>
-          <w:highlight w:val="yellow"/>
+          <w:highlight w:val="cyan"/>
         </w:rPr>
         <w:t xml:space="preserve"> с данным процессом</w:t>
       </w:r>
@@ -3330,7 +3339,7 @@
           <w:rFonts w:ascii="Times New Roman" w:hAnsi="Times New Roman" w:cs="Times New Roman"/>
           <w:sz w:val="28"/>
           <w:szCs w:val="28"/>
-          <w:highlight w:val="yellow"/>
+          <w:highlight w:val="cyan"/>
         </w:rPr>
         <w:t xml:space="preserve"> работали многие ученые, промышленники и мастера, проектируя и исследуя различные типы установки, </w:t>
       </w:r>
@@ -3339,7 +3348,7 @@
           <w:rFonts w:ascii="Times New Roman" w:hAnsi="Times New Roman" w:cs="Times New Roman"/>
           <w:sz w:val="28"/>
           <w:szCs w:val="28"/>
-          <w:highlight w:val="yellow"/>
+          <w:highlight w:val="cyan"/>
         </w:rPr>
         <w:t xml:space="preserve">и </w:t>
       </w:r>
@@ -3348,7 +3357,7 @@
           <w:rFonts w:ascii="Times New Roman" w:hAnsi="Times New Roman" w:cs="Times New Roman"/>
           <w:sz w:val="28"/>
           <w:szCs w:val="28"/>
-          <w:highlight w:val="yellow"/>
+          <w:highlight w:val="cyan"/>
         </w:rPr>
         <w:t xml:space="preserve">тем самым </w:t>
       </w:r>
@@ -3357,7 +3366,7 @@
           <w:rFonts w:ascii="Times New Roman" w:hAnsi="Times New Roman" w:cs="Times New Roman"/>
           <w:sz w:val="28"/>
           <w:szCs w:val="28"/>
-          <w:highlight w:val="yellow"/>
+          <w:highlight w:val="cyan"/>
         </w:rPr>
         <w:t xml:space="preserve">они </w:t>
       </w:r>
@@ -3366,7 +3375,7 @@
           <w:rFonts w:ascii="Times New Roman" w:hAnsi="Times New Roman" w:cs="Times New Roman"/>
           <w:sz w:val="28"/>
           <w:szCs w:val="28"/>
-          <w:highlight w:val="yellow"/>
+          <w:highlight w:val="cyan"/>
         </w:rPr>
         <w:t>способствовали более интенсивному внедрению технологии в промышленность.</w:t>
       </w:r>
@@ -3380,15 +3389,15 @@
           <w:rFonts w:ascii="Times New Roman" w:hAnsi="Times New Roman" w:cs="Times New Roman"/>
           <w:sz w:val="28"/>
           <w:szCs w:val="28"/>
-          <w:highlight w:val="yellow"/>
-        </w:rPr>
-      </w:pPr>
-      <w:r>
-        <w:rPr>
-          <w:rFonts w:ascii="Times New Roman" w:hAnsi="Times New Roman" w:cs="Times New Roman"/>
-          <w:sz w:val="28"/>
-          <w:szCs w:val="28"/>
-          <w:highlight w:val="yellow"/>
+          <w:highlight w:val="cyan"/>
+        </w:rPr>
+      </w:pPr>
+      <w:r>
+        <w:rPr>
+          <w:rFonts w:ascii="Times New Roman" w:hAnsi="Times New Roman" w:cs="Times New Roman"/>
+          <w:sz w:val="28"/>
+          <w:szCs w:val="28"/>
+          <w:highlight w:val="cyan"/>
         </w:rPr>
         <w:t>В следствии увеличения количества спирта и минеральных кислот в промышленной дистилляции привело к широкому росту оборудования для дистилляции. Во Франции было начато много разработок, предназначенных для внедрения в технологический процесс на заводе по производству спирта. Жан-</w:t>
       </w:r>
@@ -3398,7 +3407,7 @@
           <w:rFonts w:ascii="Times New Roman" w:hAnsi="Times New Roman" w:cs="Times New Roman"/>
           <w:sz w:val="28"/>
           <w:szCs w:val="28"/>
-          <w:highlight w:val="yellow"/>
+          <w:highlight w:val="cyan"/>
         </w:rPr>
         <w:t>Эдуар</w:t>
       </w:r>
@@ -3408,7 +3417,7 @@
           <w:rFonts w:ascii="Times New Roman" w:hAnsi="Times New Roman" w:cs="Times New Roman"/>
           <w:sz w:val="28"/>
           <w:szCs w:val="28"/>
-          <w:highlight w:val="yellow"/>
+          <w:highlight w:val="cyan"/>
         </w:rPr>
         <w:t xml:space="preserve"> Адам разработал прерывистый аппарат для фракционной перегонки, который был дополнительно разработан Исааком </w:t>
       </w:r>
@@ -3418,7 +3427,7 @@
           <w:rFonts w:ascii="Times New Roman" w:hAnsi="Times New Roman" w:cs="Times New Roman"/>
           <w:sz w:val="28"/>
           <w:szCs w:val="28"/>
-          <w:highlight w:val="yellow"/>
+          <w:highlight w:val="cyan"/>
         </w:rPr>
         <w:t>Бераром</w:t>
       </w:r>
@@ -3428,7 +3437,7 @@
           <w:rFonts w:ascii="Times New Roman" w:hAnsi="Times New Roman" w:cs="Times New Roman"/>
           <w:sz w:val="28"/>
           <w:szCs w:val="28"/>
-          <w:highlight w:val="yellow"/>
+          <w:highlight w:val="cyan"/>
         </w:rPr>
         <w:t xml:space="preserve"> с частичной конденсацией. Работа Адама и </w:t>
       </w:r>
@@ -3438,7 +3447,7 @@
           <w:rFonts w:ascii="Times New Roman" w:hAnsi="Times New Roman" w:cs="Times New Roman"/>
           <w:sz w:val="28"/>
           <w:szCs w:val="28"/>
-          <w:highlight w:val="yellow"/>
+          <w:highlight w:val="cyan"/>
         </w:rPr>
         <w:t>Берара</w:t>
       </w:r>
@@ -3448,7 +3457,7 @@
           <w:rFonts w:ascii="Times New Roman" w:hAnsi="Times New Roman" w:cs="Times New Roman"/>
           <w:sz w:val="28"/>
           <w:szCs w:val="28"/>
-          <w:highlight w:val="yellow"/>
+          <w:highlight w:val="cyan"/>
         </w:rPr>
         <w:t xml:space="preserve"> привела к формулировке двух следующих принципов [1]: (1) обогащение низкокипящего компонента в поднимающемся паре посредством хорошего контакта с нисходящей жидкостью и (2) обогащение пара путем частичной конденсации и рефлюкса в неподвижное. Оба этих принципа привели к тому, что в 1813 году Жан-Батист </w:t>
       </w:r>
@@ -3458,7 +3467,7 @@
           <w:rFonts w:ascii="Times New Roman" w:hAnsi="Times New Roman" w:cs="Times New Roman"/>
           <w:sz w:val="28"/>
           <w:szCs w:val="28"/>
-          <w:highlight w:val="yellow"/>
+          <w:highlight w:val="cyan"/>
         </w:rPr>
         <w:t>Селье-Блюменталь</w:t>
       </w:r>
@@ -3468,7 +3477,7 @@
           <w:rFonts w:ascii="Times New Roman" w:hAnsi="Times New Roman" w:cs="Times New Roman"/>
           <w:sz w:val="28"/>
           <w:szCs w:val="28"/>
-          <w:highlight w:val="yellow"/>
+          <w:highlight w:val="cyan"/>
         </w:rPr>
         <w:t xml:space="preserve"> (1768 – 1840) запатентовал непрерывно работающую ректификационную колонну.</w:t>
       </w:r>
@@ -3482,15 +3491,15 @@
           <w:rFonts w:ascii="Times New Roman" w:hAnsi="Times New Roman" w:cs="Times New Roman"/>
           <w:sz w:val="28"/>
           <w:szCs w:val="28"/>
-          <w:highlight w:val="yellow"/>
-        </w:rPr>
-      </w:pPr>
-      <w:r>
-        <w:rPr>
-          <w:rFonts w:ascii="Times New Roman" w:hAnsi="Times New Roman" w:cs="Times New Roman"/>
-          <w:sz w:val="28"/>
-          <w:szCs w:val="28"/>
-          <w:highlight w:val="yellow"/>
+          <w:highlight w:val="cyan"/>
+        </w:rPr>
+      </w:pPr>
+      <w:r>
+        <w:rPr>
+          <w:rFonts w:ascii="Times New Roman" w:hAnsi="Times New Roman" w:cs="Times New Roman"/>
+          <w:sz w:val="28"/>
+          <w:szCs w:val="28"/>
+          <w:highlight w:val="cyan"/>
         </w:rPr>
         <w:t>Верхняя часть колонны содержит поддоны с пузырьковыми крышками, а нижняя часть имеет конические металлические крышки, которые также служат для контакта с паром и жидкостью. Эта конструкция была основой, используемой для разработок во Франции в последующие 60 лет.</w:t>
       </w:r>
@@ -3504,15 +3513,15 @@
           <w:rFonts w:ascii="Times New Roman" w:hAnsi="Times New Roman" w:cs="Times New Roman"/>
           <w:sz w:val="28"/>
           <w:szCs w:val="28"/>
-          <w:highlight w:val="yellow"/>
-        </w:rPr>
-      </w:pPr>
-      <w:r>
-        <w:rPr>
-          <w:rFonts w:ascii="Times New Roman" w:hAnsi="Times New Roman" w:cs="Times New Roman"/>
-          <w:sz w:val="28"/>
-          <w:szCs w:val="28"/>
-          <w:highlight w:val="yellow"/>
+          <w:highlight w:val="cyan"/>
+        </w:rPr>
+      </w:pPr>
+      <w:r>
+        <w:rPr>
+          <w:rFonts w:ascii="Times New Roman" w:hAnsi="Times New Roman" w:cs="Times New Roman"/>
+          <w:sz w:val="28"/>
+          <w:szCs w:val="28"/>
+          <w:highlight w:val="cyan"/>
         </w:rPr>
         <w:t xml:space="preserve">В 1817 году Чарльз </w:t>
       </w:r>
@@ -3522,7 +3531,7 @@
           <w:rFonts w:ascii="Times New Roman" w:hAnsi="Times New Roman" w:cs="Times New Roman"/>
           <w:sz w:val="28"/>
           <w:szCs w:val="28"/>
-          <w:highlight w:val="yellow"/>
+          <w:highlight w:val="cyan"/>
         </w:rPr>
         <w:t>Дерозне</w:t>
       </w:r>
@@ -3532,7 +3541,7 @@
           <w:rFonts w:ascii="Times New Roman" w:hAnsi="Times New Roman" w:cs="Times New Roman"/>
           <w:sz w:val="28"/>
           <w:szCs w:val="28"/>
-          <w:highlight w:val="yellow"/>
+          <w:highlight w:val="cyan"/>
         </w:rPr>
         <w:t xml:space="preserve"> (1780–1846) также построил непрерывно работающую ректификационную колонну и довел ее до промышленной зрелости. В 1822 году Энтони </w:t>
       </w:r>
@@ -3542,7 +3551,7 @@
           <w:rFonts w:ascii="Times New Roman" w:hAnsi="Times New Roman" w:cs="Times New Roman"/>
           <w:sz w:val="28"/>
           <w:szCs w:val="28"/>
-          <w:highlight w:val="yellow"/>
+          <w:highlight w:val="cyan"/>
         </w:rPr>
         <w:t>Перье</w:t>
       </w:r>
@@ -3552,7 +3561,7 @@
           <w:rFonts w:ascii="Times New Roman" w:hAnsi="Times New Roman" w:cs="Times New Roman"/>
           <w:sz w:val="28"/>
           <w:szCs w:val="28"/>
-          <w:highlight w:val="yellow"/>
+          <w:highlight w:val="cyan"/>
         </w:rPr>
         <w:t xml:space="preserve"> получил патент на «перегородки» в качестве конструкции подноса на заводе по производству виски, чтобы улучшить контакт между паром и жидкой фазой. Перегородки выглядят аналогично современным крышкам и вкладышам. Чуть позже, в 1830 году, </w:t>
       </w:r>
@@ -3562,7 +3571,7 @@
           <w:rFonts w:ascii="Times New Roman" w:hAnsi="Times New Roman" w:cs="Times New Roman"/>
           <w:sz w:val="28"/>
           <w:szCs w:val="28"/>
-          <w:highlight w:val="yellow"/>
+          <w:highlight w:val="cyan"/>
         </w:rPr>
         <w:t>Энис</w:t>
       </w:r>
@@ -3572,7 +3581,7 @@
           <w:rFonts w:ascii="Times New Roman" w:hAnsi="Times New Roman" w:cs="Times New Roman"/>
           <w:sz w:val="28"/>
           <w:szCs w:val="28"/>
-          <w:highlight w:val="yellow"/>
+          <w:highlight w:val="cyan"/>
         </w:rPr>
         <w:t xml:space="preserve"> </w:t>
       </w:r>
@@ -3582,7 +3591,7 @@
           <w:rFonts w:ascii="Times New Roman" w:hAnsi="Times New Roman" w:cs="Times New Roman"/>
           <w:sz w:val="28"/>
           <w:szCs w:val="28"/>
-          <w:highlight w:val="yellow"/>
+          <w:highlight w:val="cyan"/>
         </w:rPr>
         <w:t>Коффи</w:t>
       </w:r>
@@ -3592,7 +3601,7 @@
           <w:rFonts w:ascii="Times New Roman" w:hAnsi="Times New Roman" w:cs="Times New Roman"/>
           <w:sz w:val="28"/>
           <w:szCs w:val="28"/>
-          <w:highlight w:val="yellow"/>
+          <w:highlight w:val="cyan"/>
         </w:rPr>
         <w:t xml:space="preserve"> разработал перфорированные лотки в качестве ситовых конструкций для контакта с жидкими средами. Колонки ситовой тарелки </w:t>
       </w:r>
@@ -3602,7 +3611,7 @@
           <w:rFonts w:ascii="Times New Roman" w:hAnsi="Times New Roman" w:cs="Times New Roman"/>
           <w:sz w:val="28"/>
           <w:szCs w:val="28"/>
-          <w:highlight w:val="yellow"/>
+          <w:highlight w:val="cyan"/>
         </w:rPr>
         <w:t>Коффи</w:t>
       </w:r>
@@ -3612,7 +3621,7 @@
           <w:rFonts w:ascii="Times New Roman" w:hAnsi="Times New Roman" w:cs="Times New Roman"/>
           <w:sz w:val="28"/>
           <w:szCs w:val="28"/>
-          <w:highlight w:val="yellow"/>
+          <w:highlight w:val="cyan"/>
         </w:rPr>
         <w:t xml:space="preserve"> имели расстояние 15 см и более. Сетчатая пластина была разработана главным образом для высоковязких жидкостей, но она не была успешной. Сегодня сетчатые лотки используются для предотвращения вспенивания жидкостей с низкой вязкостью.</w:t>
       </w:r>
@@ -3626,15 +3635,15 @@
           <w:rFonts w:ascii="Times New Roman" w:hAnsi="Times New Roman" w:cs="Times New Roman"/>
           <w:sz w:val="28"/>
           <w:szCs w:val="28"/>
-          <w:highlight w:val="yellow"/>
-        </w:rPr>
-      </w:pPr>
-      <w:r>
-        <w:rPr>
-          <w:rFonts w:ascii="Times New Roman" w:hAnsi="Times New Roman" w:cs="Times New Roman"/>
-          <w:sz w:val="28"/>
-          <w:szCs w:val="28"/>
-          <w:highlight w:val="yellow"/>
+          <w:highlight w:val="cyan"/>
+        </w:rPr>
+      </w:pPr>
+      <w:r>
+        <w:rPr>
+          <w:rFonts w:ascii="Times New Roman" w:hAnsi="Times New Roman" w:cs="Times New Roman"/>
+          <w:sz w:val="28"/>
+          <w:szCs w:val="28"/>
+          <w:highlight w:val="cyan"/>
         </w:rPr>
         <w:lastRenderedPageBreak/>
         <w:t xml:space="preserve">На заре нефтяной промышленности методы переработки нефти сильно отличались от методов, которые мы используем сегодня. Такие люди, как </w:t>
@@ -3645,7 +3654,7 @@
           <w:rFonts w:ascii="Times New Roman" w:hAnsi="Times New Roman" w:cs="Times New Roman"/>
           <w:sz w:val="28"/>
           <w:szCs w:val="28"/>
-          <w:highlight w:val="yellow"/>
+          <w:highlight w:val="cyan"/>
         </w:rPr>
         <w:t>Сэмюэль</w:t>
       </w:r>
@@ -3655,7 +3664,7 @@
           <w:rFonts w:ascii="Times New Roman" w:hAnsi="Times New Roman" w:cs="Times New Roman"/>
           <w:sz w:val="28"/>
           <w:szCs w:val="28"/>
-          <w:highlight w:val="yellow"/>
+          <w:highlight w:val="cyan"/>
         </w:rPr>
         <w:t xml:space="preserve"> М. </w:t>
       </w:r>
@@ -3665,7 +3674,7 @@
           <w:rFonts w:ascii="Times New Roman" w:hAnsi="Times New Roman" w:cs="Times New Roman"/>
           <w:sz w:val="28"/>
           <w:szCs w:val="28"/>
-          <w:highlight w:val="yellow"/>
+          <w:highlight w:val="cyan"/>
         </w:rPr>
         <w:t>Кьер</w:t>
       </w:r>
@@ -3675,7 +3684,7 @@
           <w:rFonts w:ascii="Times New Roman" w:hAnsi="Times New Roman" w:cs="Times New Roman"/>
           <w:sz w:val="28"/>
           <w:szCs w:val="28"/>
-          <w:highlight w:val="yellow"/>
+          <w:highlight w:val="cyan"/>
         </w:rPr>
         <w:t>, использовали горизонтальные цилиндрические перегонные кубы, в которых одновременно содержалось от 5 до 6 баррелей нефти. Используя перегонные кубы, испарители очень медленно повышали температуру масла. Когда температура поднималась, они удаляли дистилляты, такие как бензин, т.к. они им были бесполезны, добывая только масло для керосиновых ламп. Со временем другие нефтяные дистилляты стали быть полезными, и процесс ректификации эволюционировал.</w:t>
       </w:r>
@@ -3689,7 +3698,7 @@
           <w:rFonts w:ascii="Times New Roman" w:eastAsia="Times New Roman" w:hAnsi="Times New Roman" w:cs="Times New Roman"/>
           <w:sz w:val="28"/>
           <w:szCs w:val="28"/>
-          <w:highlight w:val="yellow"/>
+          <w:highlight w:val="cyan"/>
         </w:rPr>
       </w:pPr>
       <w:r>
@@ -3697,7 +3706,7 @@
           <w:rFonts w:ascii="Times New Roman" w:eastAsia="Times New Roman" w:hAnsi="Times New Roman" w:cs="Times New Roman"/>
           <w:sz w:val="28"/>
           <w:szCs w:val="28"/>
-          <w:highlight w:val="yellow"/>
+          <w:highlight w:val="cyan"/>
         </w:rPr>
         <w:t xml:space="preserve">Первый в мире </w:t>
       </w:r>
@@ -3706,7 +3715,7 @@
           <w:rFonts w:ascii="Times New Roman" w:eastAsia="Times New Roman" w:hAnsi="Times New Roman" w:cs="Times New Roman"/>
           <w:sz w:val="28"/>
           <w:szCs w:val="28"/>
-          <w:highlight w:val="yellow"/>
+          <w:highlight w:val="cyan"/>
         </w:rPr>
         <w:t>нефтеперерабатывающую установку промышленного назначения</w:t>
       </w:r>
@@ -3715,7 +3724,7 @@
           <w:rFonts w:ascii="Times New Roman" w:eastAsia="Times New Roman" w:hAnsi="Times New Roman" w:cs="Times New Roman"/>
           <w:sz w:val="28"/>
           <w:szCs w:val="28"/>
-          <w:highlight w:val="yellow"/>
+          <w:highlight w:val="cyan"/>
         </w:rPr>
         <w:t xml:space="preserve"> сконструировали братья Василий, Герасим и Макар Дубинины в 1821 году в Моздоке. Их изобретение применяли в качестве основного промышленного метода вплоть до 80</w:t>
       </w:r>
@@ -3724,7 +3733,7 @@
           <w:rFonts w:ascii="Times New Roman" w:eastAsia="Times New Roman" w:hAnsi="Times New Roman" w:cs="Times New Roman"/>
           <w:sz w:val="28"/>
           <w:szCs w:val="28"/>
-          <w:highlight w:val="yellow"/>
+          <w:highlight w:val="cyan"/>
         </w:rPr>
         <w:t xml:space="preserve">-х годов XIX века. Нефть в такой установке </w:t>
       </w:r>
@@ -3733,9 +3742,18 @@
           <w:rFonts w:ascii="Times New Roman" w:eastAsia="Times New Roman" w:hAnsi="Times New Roman" w:cs="Times New Roman"/>
           <w:sz w:val="28"/>
           <w:szCs w:val="28"/>
-          <w:highlight w:val="yellow"/>
+          <w:highlight w:val="cyan"/>
         </w:rPr>
         <w:t>нагревалась и закипала, а пары охлаждались в специальном холодильнике и собирались в приемнике. Таким образом удавалось выделить керосин – продукт, широко используемый в то время для освещения.</w:t>
+      </w:r>
+      <w:r>
+        <w:rPr>
+          <w:rFonts w:ascii="Times New Roman" w:eastAsia="Times New Roman" w:hAnsi="Times New Roman" w:cs="Times New Roman"/>
+          <w:sz w:val="28"/>
+          <w:szCs w:val="28"/>
+          <w:highlight w:val="cyan"/>
+        </w:rPr>
+        <w:t xml:space="preserve"> </w:t>
       </w:r>
     </w:p>
     <w:p>
@@ -3747,15 +3765,15 @@
           <w:rFonts w:ascii="Times New Roman" w:hAnsi="Times New Roman" w:cs="Times New Roman"/>
           <w:sz w:val="28"/>
           <w:szCs w:val="28"/>
-          <w:highlight w:val="yellow"/>
-        </w:rPr>
-      </w:pPr>
-      <w:r>
-        <w:rPr>
-          <w:rFonts w:ascii="Times New Roman" w:hAnsi="Times New Roman" w:cs="Times New Roman"/>
-          <w:sz w:val="28"/>
-          <w:szCs w:val="28"/>
-          <w:highlight w:val="yellow"/>
+          <w:highlight w:val="cyan"/>
+        </w:rPr>
+      </w:pPr>
+      <w:r>
+        <w:rPr>
+          <w:rFonts w:ascii="Times New Roman" w:hAnsi="Times New Roman" w:cs="Times New Roman"/>
+          <w:sz w:val="28"/>
+          <w:szCs w:val="28"/>
+          <w:highlight w:val="cyan"/>
         </w:rPr>
         <w:t>На территории России ректификационные колонны начали появляться в конце 60-х годов XIX века. Принципиальная схема перегонного аппарата (полной ректификационной колонны) с тех пор почти не изменилась. Их устанавливали на ликероводочных заводах, где производили спирт на экспорт. Через несколько лет на российских предприятиях начали делать «столовое вино». Данный напиток представлял собой спирт, который разводили ключевой водой.</w:t>
       </w:r>
@@ -3769,15 +3787,15 @@
           <w:rFonts w:ascii="Times New Roman" w:hAnsi="Times New Roman" w:cs="Times New Roman"/>
           <w:sz w:val="28"/>
           <w:szCs w:val="28"/>
-          <w:highlight w:val="yellow"/>
-        </w:rPr>
-      </w:pPr>
-      <w:r>
-        <w:rPr>
-          <w:rFonts w:ascii="Times New Roman" w:hAnsi="Times New Roman" w:cs="Times New Roman"/>
-          <w:sz w:val="28"/>
-          <w:szCs w:val="28"/>
-          <w:highlight w:val="yellow"/>
+          <w:highlight w:val="cyan"/>
+        </w:rPr>
+      </w:pPr>
+      <w:r>
+        <w:rPr>
+          <w:rFonts w:ascii="Times New Roman" w:hAnsi="Times New Roman" w:cs="Times New Roman"/>
+          <w:sz w:val="28"/>
+          <w:szCs w:val="28"/>
+          <w:highlight w:val="cyan"/>
         </w:rPr>
         <w:t xml:space="preserve">Промышленная переработка нефти, осуществленная на специализированном заводе, также впервые появилась в России. В 1745 г. архангельский купец Фёдор </w:t>
       </w:r>
@@ -3787,7 +3805,7 @@
           <w:rFonts w:ascii="Times New Roman" w:hAnsi="Times New Roman" w:cs="Times New Roman"/>
           <w:sz w:val="28"/>
           <w:szCs w:val="28"/>
-          <w:highlight w:val="yellow"/>
+          <w:highlight w:val="cyan"/>
         </w:rPr>
         <w:t>Саввич</w:t>
       </w:r>
@@ -3797,7 +3815,7 @@
           <w:rFonts w:ascii="Times New Roman" w:hAnsi="Times New Roman" w:cs="Times New Roman"/>
           <w:sz w:val="28"/>
           <w:szCs w:val="28"/>
-          <w:highlight w:val="yellow"/>
+          <w:highlight w:val="cyan"/>
         </w:rPr>
         <w:t xml:space="preserve"> </w:t>
       </w:r>
@@ -3807,7 +3825,7 @@
           <w:rFonts w:ascii="Times New Roman" w:hAnsi="Times New Roman" w:cs="Times New Roman"/>
           <w:sz w:val="28"/>
           <w:szCs w:val="28"/>
-          <w:highlight w:val="yellow"/>
+          <w:highlight w:val="cyan"/>
         </w:rPr>
         <w:t>Прядунов</w:t>
       </w:r>
@@ -3817,7 +3835,7 @@
           <w:rFonts w:ascii="Times New Roman" w:hAnsi="Times New Roman" w:cs="Times New Roman"/>
           <w:sz w:val="28"/>
           <w:szCs w:val="28"/>
-          <w:highlight w:val="yellow"/>
+          <w:highlight w:val="cyan"/>
         </w:rPr>
         <w:t xml:space="preserve"> (1696–1753) наладил добычу нефти и построил «первый в мире нефтеперегонный завод на берегах Ухты близ </w:t>
       </w:r>
@@ -3827,7 +3845,7 @@
           <w:rFonts w:ascii="Times New Roman" w:hAnsi="Times New Roman" w:cs="Times New Roman"/>
           <w:sz w:val="28"/>
           <w:szCs w:val="28"/>
-          <w:highlight w:val="yellow"/>
+          <w:highlight w:val="cyan"/>
         </w:rPr>
         <w:t>Пустозёрска</w:t>
       </w:r>
@@ -3837,7 +3855,7 @@
           <w:rFonts w:ascii="Times New Roman" w:hAnsi="Times New Roman" w:cs="Times New Roman"/>
           <w:sz w:val="28"/>
           <w:szCs w:val="28"/>
-          <w:highlight w:val="yellow"/>
+          <w:highlight w:val="cyan"/>
         </w:rPr>
         <w:t>».</w:t>
       </w:r>
@@ -3851,15 +3869,15 @@
           <w:rFonts w:ascii="Times New Roman" w:hAnsi="Times New Roman" w:cs="Times New Roman"/>
           <w:sz w:val="28"/>
           <w:szCs w:val="28"/>
-          <w:highlight w:val="yellow"/>
-        </w:rPr>
-      </w:pPr>
-      <w:r>
-        <w:rPr>
-          <w:rFonts w:ascii="Times New Roman" w:hAnsi="Times New Roman" w:cs="Times New Roman"/>
-          <w:sz w:val="28"/>
-          <w:szCs w:val="28"/>
-          <w:highlight w:val="yellow"/>
+          <w:highlight w:val="cyan"/>
+        </w:rPr>
+      </w:pPr>
+      <w:r>
+        <w:rPr>
+          <w:rFonts w:ascii="Times New Roman" w:hAnsi="Times New Roman" w:cs="Times New Roman"/>
+          <w:sz w:val="28"/>
+          <w:szCs w:val="28"/>
+          <w:highlight w:val="cyan"/>
         </w:rPr>
         <w:t xml:space="preserve">Существенный вклад в развитие отработки передовых методов развития нефтяной промышленности внес майор корпуса горных инженеров Николай Воскобойников (1803–1861), назначенный в начале 1834 г. директором бакинских и </w:t>
       </w:r>
@@ -3869,7 +3887,7 @@
           <w:rFonts w:ascii="Times New Roman" w:hAnsi="Times New Roman" w:cs="Times New Roman"/>
           <w:sz w:val="28"/>
           <w:szCs w:val="28"/>
-          <w:highlight w:val="yellow"/>
+          <w:highlight w:val="cyan"/>
         </w:rPr>
         <w:t>ширванских</w:t>
       </w:r>
@@ -3879,7 +3897,7 @@
           <w:rFonts w:ascii="Times New Roman" w:hAnsi="Times New Roman" w:cs="Times New Roman"/>
           <w:sz w:val="28"/>
           <w:szCs w:val="28"/>
-          <w:highlight w:val="yellow"/>
+          <w:highlight w:val="cyan"/>
         </w:rPr>
         <w:t xml:space="preserve"> нефтяных промыслов. Начав с организационных мер по повышению объёмов добычи, хранения, приема и приема нефти, в середине 1834 г., с целью получения качественных продуктов для освещения, Воскобойников приступил к экспериментальной перегонке нефти с помощью придуманных им «перегоночных снарядов», использование которых позволило существенно повысить эффективность данного процесса.</w:t>
       </w:r>
@@ -3893,15 +3911,15 @@
           <w:rFonts w:ascii="Times New Roman" w:hAnsi="Times New Roman" w:cs="Times New Roman"/>
           <w:sz w:val="28"/>
           <w:szCs w:val="28"/>
-          <w:highlight w:val="yellow"/>
-        </w:rPr>
-      </w:pPr>
-      <w:r>
-        <w:rPr>
-          <w:rFonts w:ascii="Times New Roman" w:hAnsi="Times New Roman" w:cs="Times New Roman"/>
-          <w:sz w:val="28"/>
-          <w:szCs w:val="28"/>
-          <w:highlight w:val="yellow"/>
+          <w:highlight w:val="cyan"/>
+        </w:rPr>
+      </w:pPr>
+      <w:r>
+        <w:rPr>
+          <w:rFonts w:ascii="Times New Roman" w:hAnsi="Times New Roman" w:cs="Times New Roman"/>
+          <w:sz w:val="28"/>
+          <w:szCs w:val="28"/>
+          <w:highlight w:val="cyan"/>
         </w:rPr>
         <w:t xml:space="preserve">Если современное производство позволяет выработать из нефти сотни различных продуктов, то до начала 70-х годов XIX в. практически единственным продуктом её переработки был керосин. По мнению некоторых зарубежных </w:t>
       </w:r>
@@ -3910,7 +3928,7 @@
           <w:rFonts w:ascii="Times New Roman" w:hAnsi="Times New Roman" w:cs="Times New Roman"/>
           <w:sz w:val="28"/>
           <w:szCs w:val="28"/>
-          <w:highlight w:val="yellow"/>
+          <w:highlight w:val="cyan"/>
         </w:rPr>
         <w:lastRenderedPageBreak/>
         <w:t xml:space="preserve">ученых, открытие способа выделения керосина принадлежало канадскому инженеру Абрахаму </w:t>
@@ -3921,7 +3939,7 @@
           <w:rFonts w:ascii="Times New Roman" w:hAnsi="Times New Roman" w:cs="Times New Roman"/>
           <w:sz w:val="28"/>
           <w:szCs w:val="28"/>
-          <w:highlight w:val="yellow"/>
+          <w:highlight w:val="cyan"/>
         </w:rPr>
         <w:t>Геснеру</w:t>
       </w:r>
@@ -3931,7 +3949,7 @@
           <w:rFonts w:ascii="Times New Roman" w:hAnsi="Times New Roman" w:cs="Times New Roman"/>
           <w:sz w:val="28"/>
           <w:szCs w:val="28"/>
-          <w:highlight w:val="yellow"/>
+          <w:highlight w:val="cyan"/>
         </w:rPr>
         <w:t xml:space="preserve">, который в 1854 г. получил в США патент на этот новый осветительный материал. В России производство нефтяного керосина связано с Северным Кавказом, где недалеко от Моздока в 1823 г. братья Василий, Герасим и Макар Дубинины, имевшие опыт перегонки древесной смолы, соорудили нефтеперегонную установку, состоящую из одного перегонного куба емкостью 500 литров. Нефть нагревалась в кубе, образующиеся пары проходили через змеевиковый холодильник и, конденсируясь, стекали в ведро. Из 40 ведер нефти получалось 16 ведер керосина. Семейное нефтяное предприятие </w:t>
       </w:r>
@@ -3941,7 +3959,7 @@
           <w:rFonts w:ascii="Times New Roman" w:hAnsi="Times New Roman" w:cs="Times New Roman"/>
           <w:sz w:val="28"/>
           <w:szCs w:val="28"/>
-          <w:highlight w:val="yellow"/>
+          <w:highlight w:val="cyan"/>
         </w:rPr>
         <w:t>Дубиных</w:t>
       </w:r>
@@ -3951,7 +3969,7 @@
           <w:rFonts w:ascii="Times New Roman" w:hAnsi="Times New Roman" w:cs="Times New Roman"/>
           <w:sz w:val="28"/>
           <w:szCs w:val="28"/>
-          <w:highlight w:val="yellow"/>
+          <w:highlight w:val="cyan"/>
         </w:rPr>
         <w:t xml:space="preserve"> функционировало более 20 лет и было уничтожено в результате нападения горцев имама Шамиля.</w:t>
       </w:r>
@@ -3965,15 +3983,15 @@
           <w:rFonts w:ascii="Times New Roman" w:hAnsi="Times New Roman" w:cs="Times New Roman"/>
           <w:sz w:val="28"/>
           <w:szCs w:val="28"/>
-          <w:highlight w:val="yellow"/>
-        </w:rPr>
-      </w:pPr>
-      <w:r>
-        <w:rPr>
-          <w:rFonts w:ascii="Times New Roman" w:hAnsi="Times New Roman" w:cs="Times New Roman"/>
-          <w:sz w:val="28"/>
-          <w:szCs w:val="28"/>
-          <w:highlight w:val="yellow"/>
+          <w:highlight w:val="cyan"/>
+        </w:rPr>
+      </w:pPr>
+      <w:r>
+        <w:rPr>
+          <w:rFonts w:ascii="Times New Roman" w:hAnsi="Times New Roman" w:cs="Times New Roman"/>
+          <w:sz w:val="28"/>
+          <w:szCs w:val="28"/>
+          <w:highlight w:val="cyan"/>
         </w:rPr>
         <w:t>Также стоит отметить компанию «ПЕТОН», которая в 1965 году начала разработку и внедрение инновационной технологии дистилляции в Уфимском нефтяном институте на кафедре процессов и приборов (разделение нефтяных смесей в дистилляционной колонне с фазовым поперечным потоком (газ / жидкость) на насадке). Реализованный в ОАО «</w:t>
       </w:r>
@@ -3983,7 +4001,7 @@
           <w:rFonts w:ascii="Times New Roman" w:hAnsi="Times New Roman" w:cs="Times New Roman"/>
           <w:sz w:val="28"/>
           <w:szCs w:val="28"/>
-          <w:highlight w:val="yellow"/>
+          <w:highlight w:val="cyan"/>
         </w:rPr>
         <w:t>Салаватнефтеоргсинтез</w:t>
       </w:r>
@@ -3993,7 +4011,7 @@
           <w:rFonts w:ascii="Times New Roman" w:hAnsi="Times New Roman" w:cs="Times New Roman"/>
           <w:sz w:val="28"/>
           <w:szCs w:val="28"/>
-          <w:highlight w:val="yellow"/>
+          <w:highlight w:val="cyan"/>
         </w:rPr>
         <w:t xml:space="preserve">» проект запуска колонны стал важным научным достижением для российской нефтепереработки. Один из проектов научно-исследовательского и конструкторского центра это компании, направленный на создание </w:t>
       </w:r>
@@ -4003,7 +4021,7 @@
           <w:rFonts w:ascii="Times New Roman" w:hAnsi="Times New Roman" w:cs="Times New Roman"/>
           <w:sz w:val="28"/>
           <w:szCs w:val="28"/>
-          <w:highlight w:val="yellow"/>
+          <w:highlight w:val="cyan"/>
         </w:rPr>
         <w:t>энергоэффективного</w:t>
       </w:r>
@@ -4013,7 +4031,7 @@
           <w:rFonts w:ascii="Times New Roman" w:hAnsi="Times New Roman" w:cs="Times New Roman"/>
           <w:sz w:val="28"/>
           <w:szCs w:val="28"/>
-          <w:highlight w:val="yellow"/>
+          <w:highlight w:val="cyan"/>
         </w:rPr>
         <w:t xml:space="preserve"> процесса и повышение эффективности газожидкостных фаз в поперечном потоке, привел к крупномасштабному производству. </w:t>
       </w:r>
@@ -4027,15 +4045,15 @@
           <w:rFonts w:ascii="Times New Roman" w:hAnsi="Times New Roman" w:cs="Times New Roman"/>
           <w:sz w:val="28"/>
           <w:szCs w:val="28"/>
-          <w:highlight w:val="yellow"/>
-        </w:rPr>
-      </w:pPr>
-      <w:r>
-        <w:rPr>
-          <w:rFonts w:ascii="Times New Roman" w:hAnsi="Times New Roman" w:cs="Times New Roman"/>
-          <w:sz w:val="28"/>
-          <w:szCs w:val="28"/>
-          <w:highlight w:val="yellow"/>
+          <w:highlight w:val="cyan"/>
+        </w:rPr>
+      </w:pPr>
+      <w:r>
+        <w:rPr>
+          <w:rFonts w:ascii="Times New Roman" w:hAnsi="Times New Roman" w:cs="Times New Roman"/>
+          <w:sz w:val="28"/>
+          <w:szCs w:val="28"/>
+          <w:highlight w:val="cyan"/>
         </w:rPr>
         <w:t>После изучения основного технологического процесса системы, необходимо было провести анализ литературы уже описанные математические модели.</w:t>
       </w:r>
@@ -4049,15 +4067,15 @@
           <w:rFonts w:ascii="Times New Roman" w:hAnsi="Times New Roman" w:cs="Times New Roman"/>
           <w:sz w:val="28"/>
           <w:szCs w:val="28"/>
-          <w:highlight w:val="yellow"/>
-        </w:rPr>
-      </w:pPr>
-      <w:r>
-        <w:rPr>
-          <w:rFonts w:ascii="Times New Roman" w:hAnsi="Times New Roman" w:cs="Times New Roman"/>
-          <w:sz w:val="28"/>
-          <w:szCs w:val="28"/>
-          <w:highlight w:val="yellow"/>
+          <w:highlight w:val="cyan"/>
+        </w:rPr>
+      </w:pPr>
+      <w:r>
+        <w:rPr>
+          <w:rFonts w:ascii="Times New Roman" w:hAnsi="Times New Roman" w:cs="Times New Roman"/>
+          <w:sz w:val="28"/>
+          <w:szCs w:val="28"/>
+          <w:highlight w:val="cyan"/>
         </w:rPr>
         <w:t xml:space="preserve">Существует большое количество работ по расчету ректификационных колонн, в которых даются методы расчета статики, термодинамики, гидродинамики и </w:t>
       </w:r>
@@ -4067,7 +4085,7 @@
           <w:rFonts w:ascii="Times New Roman" w:hAnsi="Times New Roman" w:cs="Times New Roman"/>
           <w:sz w:val="28"/>
           <w:szCs w:val="28"/>
-          <w:highlight w:val="yellow"/>
+          <w:highlight w:val="cyan"/>
         </w:rPr>
         <w:t>массопередачи</w:t>
       </w:r>
@@ -4077,7 +4095,7 @@
           <w:rFonts w:ascii="Times New Roman" w:hAnsi="Times New Roman" w:cs="Times New Roman"/>
           <w:sz w:val="28"/>
           <w:szCs w:val="28"/>
-          <w:highlight w:val="yellow"/>
+          <w:highlight w:val="cyan"/>
         </w:rPr>
         <w:t xml:space="preserve"> процесса ректификации. Подробную библиографию по этим исследованиям можно найти в работах С. А. </w:t>
       </w:r>
@@ -4087,7 +4105,7 @@
           <w:rFonts w:ascii="Times New Roman" w:hAnsi="Times New Roman" w:cs="Times New Roman"/>
           <w:sz w:val="28"/>
           <w:szCs w:val="28"/>
-          <w:highlight w:val="yellow"/>
+          <w:highlight w:val="cyan"/>
         </w:rPr>
         <w:t>Багатурова</w:t>
       </w:r>
@@ -4097,7 +4115,7 @@
           <w:rFonts w:ascii="Times New Roman" w:hAnsi="Times New Roman" w:cs="Times New Roman"/>
           <w:sz w:val="28"/>
           <w:szCs w:val="28"/>
-          <w:highlight w:val="yellow"/>
+          <w:highlight w:val="cyan"/>
         </w:rPr>
         <w:t xml:space="preserve">, В. В. </w:t>
       </w:r>
@@ -4107,7 +4125,7 @@
           <w:rFonts w:ascii="Times New Roman" w:hAnsi="Times New Roman" w:cs="Times New Roman"/>
           <w:sz w:val="28"/>
           <w:szCs w:val="28"/>
-          <w:highlight w:val="yellow"/>
+          <w:highlight w:val="cyan"/>
         </w:rPr>
         <w:t>Кафарова</w:t>
       </w:r>
@@ -4117,7 +4135,7 @@
           <w:rFonts w:ascii="Times New Roman" w:hAnsi="Times New Roman" w:cs="Times New Roman"/>
           <w:sz w:val="28"/>
           <w:szCs w:val="28"/>
-          <w:highlight w:val="yellow"/>
+          <w:highlight w:val="cyan"/>
         </w:rPr>
         <w:t xml:space="preserve">, А. И. </w:t>
       </w:r>
@@ -4127,7 +4145,7 @@
           <w:rFonts w:ascii="Times New Roman" w:hAnsi="Times New Roman" w:cs="Times New Roman"/>
           <w:sz w:val="28"/>
           <w:szCs w:val="28"/>
-          <w:highlight w:val="yellow"/>
+          <w:highlight w:val="cyan"/>
         </w:rPr>
         <w:t>Плановского</w:t>
       </w:r>
@@ -4137,7 +4155,7 @@
           <w:rFonts w:ascii="Times New Roman" w:hAnsi="Times New Roman" w:cs="Times New Roman"/>
           <w:sz w:val="28"/>
           <w:szCs w:val="28"/>
-          <w:highlight w:val="yellow"/>
+          <w:highlight w:val="cyan"/>
         </w:rPr>
         <w:t xml:space="preserve">, Н. М. Жаворонкова, О. С. Чехова, Ю. И. </w:t>
       </w:r>
@@ -4147,7 +4165,7 @@
           <w:rFonts w:ascii="Times New Roman" w:hAnsi="Times New Roman" w:cs="Times New Roman"/>
           <w:sz w:val="28"/>
           <w:szCs w:val="28"/>
-          <w:highlight w:val="yellow"/>
+          <w:highlight w:val="cyan"/>
         </w:rPr>
         <w:t>Дитнерского</w:t>
       </w:r>
@@ -4157,7 +4175,7 @@
           <w:rFonts w:ascii="Times New Roman" w:hAnsi="Times New Roman" w:cs="Times New Roman"/>
           <w:sz w:val="28"/>
           <w:szCs w:val="28"/>
-          <w:highlight w:val="yellow"/>
+          <w:highlight w:val="cyan"/>
         </w:rPr>
         <w:t xml:space="preserve"> и других советских и иностранных авторов.</w:t>
       </w:r>
@@ -4171,15 +4189,15 @@
           <w:rFonts w:ascii="Times New Roman" w:hAnsi="Times New Roman" w:cs="Times New Roman"/>
           <w:sz w:val="28"/>
           <w:szCs w:val="28"/>
-          <w:highlight w:val="yellow"/>
-        </w:rPr>
-      </w:pPr>
-      <w:r>
-        <w:rPr>
-          <w:rFonts w:ascii="Times New Roman" w:hAnsi="Times New Roman" w:cs="Times New Roman"/>
-          <w:sz w:val="28"/>
-          <w:szCs w:val="28"/>
-          <w:highlight w:val="yellow"/>
+          <w:highlight w:val="cyan"/>
+        </w:rPr>
+      </w:pPr>
+      <w:r>
+        <w:rPr>
+          <w:rFonts w:ascii="Times New Roman" w:hAnsi="Times New Roman" w:cs="Times New Roman"/>
+          <w:sz w:val="28"/>
+          <w:szCs w:val="28"/>
+          <w:highlight w:val="cyan"/>
         </w:rPr>
         <w:t xml:space="preserve">В работе [2] академик Н. М. Жаворонков показывает, что необходимо сосредоточить усилия на фундаментальных исследованиях гидродинамики, тепло- и массообмена при высоких давлениях, температурах и в вакууме, а также исследованиях в области интенсификации процессов с целью создания высокоинтенсивных массообменных аппаратов. В той же работе указывается необходимость расширения работ в области оптимизации и управления химическими процессами и ставит перед кибернетикой проблему помочь в разработке таких интенсивных химических процессов, которые неосуществимы </w:t>
       </w:r>
@@ -4188,7 +4206,7 @@
           <w:rFonts w:ascii="Times New Roman" w:hAnsi="Times New Roman" w:cs="Times New Roman"/>
           <w:sz w:val="28"/>
           <w:szCs w:val="28"/>
-          <w:highlight w:val="yellow"/>
+          <w:highlight w:val="cyan"/>
         </w:rPr>
         <w:lastRenderedPageBreak/>
         <w:t>при обычных условиях управления, т.е. создание процессов, работающих в режимах, близких к критическим.</w:t>
@@ -4203,15 +4221,15 @@
           <w:rFonts w:ascii="Times New Roman" w:hAnsi="Times New Roman" w:cs="Times New Roman"/>
           <w:sz w:val="28"/>
           <w:szCs w:val="28"/>
-          <w:highlight w:val="yellow"/>
-        </w:rPr>
-      </w:pPr>
-      <w:r>
-        <w:rPr>
-          <w:rFonts w:ascii="Times New Roman" w:hAnsi="Times New Roman" w:cs="Times New Roman"/>
-          <w:sz w:val="28"/>
-          <w:szCs w:val="28"/>
-          <w:highlight w:val="yellow"/>
+          <w:highlight w:val="cyan"/>
+        </w:rPr>
+      </w:pPr>
+      <w:r>
+        <w:rPr>
+          <w:rFonts w:ascii="Times New Roman" w:hAnsi="Times New Roman" w:cs="Times New Roman"/>
+          <w:sz w:val="28"/>
+          <w:szCs w:val="28"/>
+          <w:highlight w:val="cyan"/>
         </w:rPr>
         <w:t>В таких процессах, ректификационные колонны, являясь одним из основных элементов, находятся в особенно трудных условиях. Известно, что ректификационные колонны характеризуются большим числом критических режимов [3], возникновению которых предшествуют различные причины.</w:t>
       </w:r>
@@ -4225,15 +4243,15 @@
           <w:rFonts w:ascii="Times New Roman" w:hAnsi="Times New Roman" w:cs="Times New Roman"/>
           <w:sz w:val="28"/>
           <w:szCs w:val="28"/>
-          <w:highlight w:val="yellow"/>
-        </w:rPr>
-      </w:pPr>
-      <w:r>
-        <w:rPr>
-          <w:rFonts w:ascii="Times New Roman" w:hAnsi="Times New Roman" w:cs="Times New Roman"/>
-          <w:sz w:val="28"/>
-          <w:szCs w:val="28"/>
-          <w:highlight w:val="yellow"/>
+          <w:highlight w:val="cyan"/>
+        </w:rPr>
+      </w:pPr>
+      <w:r>
+        <w:rPr>
+          <w:rFonts w:ascii="Times New Roman" w:hAnsi="Times New Roman" w:cs="Times New Roman"/>
+          <w:sz w:val="28"/>
+          <w:szCs w:val="28"/>
+          <w:highlight w:val="cyan"/>
         </w:rPr>
         <w:t>В [4] рассматриваются принципиальные вопросы оптимизации технологических режимов скважин посредством непосредственного регулирования отборов на основании программно-технического комплекса, который производит расчет оптимального режима, на основании текущих параметров добываемого флюида, фильтрационно-емкостных свойств и величины давлений.</w:t>
       </w:r>
@@ -4247,15 +4265,15 @@
           <w:rFonts w:ascii="Times New Roman" w:hAnsi="Times New Roman" w:cs="Times New Roman"/>
           <w:sz w:val="28"/>
           <w:szCs w:val="28"/>
-          <w:highlight w:val="yellow"/>
-        </w:rPr>
-      </w:pPr>
-      <w:r>
-        <w:rPr>
-          <w:rFonts w:ascii="Times New Roman" w:hAnsi="Times New Roman" w:cs="Times New Roman"/>
-          <w:sz w:val="28"/>
-          <w:szCs w:val="28"/>
-          <w:highlight w:val="yellow"/>
+          <w:highlight w:val="cyan"/>
+        </w:rPr>
+      </w:pPr>
+      <w:r>
+        <w:rPr>
+          <w:rFonts w:ascii="Times New Roman" w:hAnsi="Times New Roman" w:cs="Times New Roman"/>
+          <w:sz w:val="28"/>
+          <w:szCs w:val="28"/>
+          <w:highlight w:val="cyan"/>
         </w:rPr>
         <w:t>Работы по математическому моделированию ректификационных колонн проводились многими авторами. Обычно они использовали упрощенные модели для исследования сравнительно небольших колонн и основной целью работ был анализ переходных характеристик [5, 6, 7]. Для исследования динамики ректификационных колонн в достаточно широком диапазоне ее работы и выяснения влияния термодинамики на процесс массообмена необходимо построение более полной математической модели, учитывая переменные не только жидкой, но и паровой фазы.</w:t>
       </w:r>
@@ -4269,15 +4287,15 @@
           <w:rFonts w:ascii="Times New Roman" w:hAnsi="Times New Roman" w:cs="Times New Roman"/>
           <w:sz w:val="28"/>
           <w:szCs w:val="28"/>
-          <w:highlight w:val="yellow"/>
-        </w:rPr>
-      </w:pPr>
-      <w:r>
-        <w:rPr>
-          <w:rFonts w:ascii="Times New Roman" w:hAnsi="Times New Roman" w:cs="Times New Roman"/>
-          <w:sz w:val="28"/>
-          <w:szCs w:val="28"/>
-          <w:highlight w:val="yellow"/>
+          <w:highlight w:val="cyan"/>
+        </w:rPr>
+      </w:pPr>
+      <w:r>
+        <w:rPr>
+          <w:rFonts w:ascii="Times New Roman" w:hAnsi="Times New Roman" w:cs="Times New Roman"/>
+          <w:sz w:val="28"/>
+          <w:szCs w:val="28"/>
+          <w:highlight w:val="cyan"/>
         </w:rPr>
         <w:t>Так как ректификационные колонны являются трехмерными образованиями, в которых одновременно протекают процессы термодинамические и химические, то полная модель, в принципе, является системой дифференциальных уравнений в частных производных.</w:t>
       </w:r>
@@ -4291,15 +4309,15 @@
           <w:rFonts w:ascii="Times New Roman" w:hAnsi="Times New Roman" w:cs="Times New Roman"/>
           <w:sz w:val="28"/>
           <w:szCs w:val="28"/>
-          <w:highlight w:val="yellow"/>
-        </w:rPr>
-      </w:pPr>
-      <w:r>
-        <w:rPr>
-          <w:rFonts w:ascii="Times New Roman" w:hAnsi="Times New Roman" w:cs="Times New Roman"/>
-          <w:sz w:val="28"/>
-          <w:szCs w:val="28"/>
-          <w:highlight w:val="yellow"/>
+          <w:highlight w:val="cyan"/>
+        </w:rPr>
+      </w:pPr>
+      <w:r>
+        <w:rPr>
+          <w:rFonts w:ascii="Times New Roman" w:hAnsi="Times New Roman" w:cs="Times New Roman"/>
+          <w:sz w:val="28"/>
+          <w:szCs w:val="28"/>
+          <w:highlight w:val="cyan"/>
         </w:rPr>
         <w:t>Однако такой подход, который, в принципе, является единственно правильным, слишком громоздок. Поэтому всегда будет ощущаться стремление избавиться от ненужной детальности в математическом описании ее работы. Такие упрощения в математической физике наблюдаются уже давно. Классический пример, так называемое, «гидравлическое приближение», когда сложное трехмерное явление заменяется более простой моделью (</w:t>
       </w:r>
@@ -4310,7 +4328,7 @@
           <w:rFonts w:ascii="Times New Roman" w:hAnsi="Times New Roman" w:cs="Times New Roman"/>
           <w:sz w:val="28"/>
           <w:szCs w:val="28"/>
-          <w:highlight w:val="yellow"/>
+          <w:highlight w:val="cyan"/>
         </w:rPr>
         <w:t>квази</w:t>
       </w:r>
@@ -4320,7 +4338,7 @@
           <w:rFonts w:ascii="Times New Roman" w:hAnsi="Times New Roman" w:cs="Times New Roman"/>
           <w:sz w:val="28"/>
           <w:szCs w:val="28"/>
-          <w:highlight w:val="yellow"/>
+          <w:highlight w:val="cyan"/>
         </w:rPr>
         <w:t>-стационарной</w:t>
       </w:r>
@@ -4330,7 +4348,7 @@
           <w:rFonts w:ascii="Times New Roman" w:hAnsi="Times New Roman" w:cs="Times New Roman"/>
           <w:sz w:val="28"/>
           <w:szCs w:val="28"/>
-          <w:highlight w:val="yellow"/>
+          <w:highlight w:val="cyan"/>
         </w:rPr>
         <w:t>).</w:t>
       </w:r>
@@ -4344,15 +4362,15 @@
           <w:rFonts w:ascii="Times New Roman" w:hAnsi="Times New Roman" w:cs="Times New Roman"/>
           <w:sz w:val="28"/>
           <w:szCs w:val="28"/>
-          <w:highlight w:val="yellow"/>
-        </w:rPr>
-      </w:pPr>
-      <w:r>
-        <w:rPr>
-          <w:rFonts w:ascii="Times New Roman" w:hAnsi="Times New Roman" w:cs="Times New Roman"/>
-          <w:sz w:val="28"/>
-          <w:szCs w:val="28"/>
-          <w:highlight w:val="yellow"/>
+          <w:highlight w:val="cyan"/>
+        </w:rPr>
+      </w:pPr>
+      <w:r>
+        <w:rPr>
+          <w:rFonts w:ascii="Times New Roman" w:hAnsi="Times New Roman" w:cs="Times New Roman"/>
+          <w:sz w:val="28"/>
+          <w:szCs w:val="28"/>
+          <w:highlight w:val="cyan"/>
         </w:rPr>
         <w:t>Этот общий подход, когда мы модель с обыкновенными дифференциальными уравнениями рассматриваем как предельный случай полной модели в частных производных, позволяет сразу указать границы применимости этой модели, при которых она достаточно хорошо работает.</w:t>
       </w:r>
@@ -4366,15 +4384,15 @@
           <w:rFonts w:ascii="Times New Roman" w:hAnsi="Times New Roman" w:cs="Times New Roman"/>
           <w:sz w:val="28"/>
           <w:szCs w:val="28"/>
-          <w:highlight w:val="yellow"/>
-        </w:rPr>
-      </w:pPr>
-      <w:r>
-        <w:rPr>
-          <w:rFonts w:ascii="Times New Roman" w:hAnsi="Times New Roman" w:cs="Times New Roman"/>
-          <w:sz w:val="28"/>
-          <w:szCs w:val="28"/>
-          <w:highlight w:val="yellow"/>
+          <w:highlight w:val="cyan"/>
+        </w:rPr>
+      </w:pPr>
+      <w:r>
+        <w:rPr>
+          <w:rFonts w:ascii="Times New Roman" w:hAnsi="Times New Roman" w:cs="Times New Roman"/>
+          <w:sz w:val="28"/>
+          <w:szCs w:val="28"/>
+          <w:highlight w:val="cyan"/>
         </w:rPr>
         <w:t xml:space="preserve">Исходя из всего вышесказанного, была выбрана для более полного изучения режимов работы ректификационных колонн, а точнее ректификационных колонн насадочного типа, модель с распределёнными параметрами, которая является </w:t>
       </w:r>
@@ -4383,7 +4401,7 @@
           <w:rFonts w:ascii="Times New Roman" w:hAnsi="Times New Roman" w:cs="Times New Roman"/>
           <w:sz w:val="28"/>
           <w:szCs w:val="28"/>
-          <w:highlight w:val="yellow"/>
+          <w:highlight w:val="cyan"/>
         </w:rPr>
         <w:lastRenderedPageBreak/>
         <w:t>частным (осредненным) случаем общих уравнений математической физики [8]. Особенность данной модели является нелинейная зависимость скорости теплового потока пара от температуры пара. Также в этой модели разделение осуществляется в ректификационной колонне путем многократного двухстороннего массообменного процесса движущихся в противотоке пара и жидкости.</w:t>
@@ -4398,15 +4416,15 @@
           <w:rFonts w:ascii="Times New Roman" w:hAnsi="Times New Roman" w:cs="Times New Roman"/>
           <w:sz w:val="28"/>
           <w:szCs w:val="28"/>
-          <w:highlight w:val="yellow"/>
-        </w:rPr>
-      </w:pPr>
-      <w:r>
-        <w:rPr>
-          <w:rFonts w:ascii="Times New Roman" w:hAnsi="Times New Roman" w:cs="Times New Roman"/>
-          <w:sz w:val="28"/>
-          <w:szCs w:val="28"/>
-          <w:highlight w:val="yellow"/>
+          <w:highlight w:val="cyan"/>
+        </w:rPr>
+      </w:pPr>
+      <w:r>
+        <w:rPr>
+          <w:rFonts w:ascii="Times New Roman" w:hAnsi="Times New Roman" w:cs="Times New Roman"/>
+          <w:sz w:val="28"/>
+          <w:szCs w:val="28"/>
+          <w:highlight w:val="cyan"/>
         </w:rPr>
         <w:t>В</w:t>
       </w:r>
@@ -4415,7 +4433,7 @@
           <w:rFonts w:ascii="Times New Roman" w:hAnsi="Times New Roman" w:cs="Times New Roman"/>
           <w:sz w:val="28"/>
           <w:szCs w:val="28"/>
-          <w:highlight w:val="yellow"/>
+          <w:highlight w:val="cyan"/>
         </w:rPr>
         <w:tab/>
         <w:t>результате предварительного анализа поставленной задачи по литературным источникам было установлено, что тепло и массообменные процессы в ректификационных колоннах достаточно глубоко проработаны и раскрыты. Однако существующие математические и компьютерные модели не всегда могут быть непосредственно применены для целей управления процессами, поскольку ректификационные колонные имеют различную конструкцию и процессы в них осуществляются при различных начальных условиях.</w:t>
@@ -4430,15 +4448,15 @@
           <w:rFonts w:ascii="Times New Roman" w:hAnsi="Times New Roman" w:cs="Times New Roman"/>
           <w:sz w:val="28"/>
           <w:szCs w:val="28"/>
-          <w:highlight w:val="yellow"/>
-        </w:rPr>
-      </w:pPr>
-      <w:r>
-        <w:rPr>
-          <w:rFonts w:ascii="Times New Roman" w:hAnsi="Times New Roman" w:cs="Times New Roman"/>
-          <w:sz w:val="28"/>
-          <w:szCs w:val="28"/>
-          <w:highlight w:val="yellow"/>
+          <w:highlight w:val="cyan"/>
+        </w:rPr>
+      </w:pPr>
+      <w:r>
+        <w:rPr>
+          <w:rFonts w:ascii="Times New Roman" w:hAnsi="Times New Roman" w:cs="Times New Roman"/>
+          <w:sz w:val="28"/>
+          <w:szCs w:val="28"/>
+          <w:highlight w:val="cyan"/>
         </w:rPr>
         <w:t xml:space="preserve">Многие математические модели, полученные из балансовых соотношений равновесия, характеризуют лишь стационарные состояния и не отражают управление динамикой. Имеющиеся доступные алгоритмические и программные средства не отвечают требованиям, предъявляемым к моделируемым процессам (например, работа объекта в режиме реального времени), что затрудняет управление параметрами рассматриваемых объектов. Построение адекватных математических моделей технологических процессов также актуально в связи с современным представлением о цифровых двойниках и построения киберфизических систем при переходе на цифровое производство. </w:t>
       </w:r>
@@ -4452,15 +4470,15 @@
           <w:rFonts w:ascii="Times New Roman" w:hAnsi="Times New Roman" w:cs="Times New Roman"/>
           <w:sz w:val="28"/>
           <w:szCs w:val="28"/>
-          <w:highlight w:val="yellow"/>
-        </w:rPr>
-      </w:pPr>
-      <w:r>
-        <w:rPr>
-          <w:rFonts w:ascii="Times New Roman" w:hAnsi="Times New Roman" w:cs="Times New Roman"/>
-          <w:sz w:val="28"/>
-          <w:szCs w:val="28"/>
-          <w:highlight w:val="yellow"/>
+          <w:highlight w:val="cyan"/>
+        </w:rPr>
+      </w:pPr>
+      <w:r>
+        <w:rPr>
+          <w:rFonts w:ascii="Times New Roman" w:hAnsi="Times New Roman" w:cs="Times New Roman"/>
+          <w:sz w:val="28"/>
+          <w:szCs w:val="28"/>
+          <w:highlight w:val="cyan"/>
         </w:rPr>
         <w:t xml:space="preserve">В настоящее время на газовых промыслах широко используются традиционные принципы управления, основанные на ПИД-регулировании. Они хорошо себя зарекомендовали на практике, однако изменяющиеся режимы работы установки требуют их постоянного перенастраивания. Работы в таких условиях требует перехода на новые принципы управления, основанные на </w:t>
       </w:r>
@@ -4470,7 +4488,7 @@
           <w:rFonts w:ascii="Times New Roman" w:hAnsi="Times New Roman" w:cs="Times New Roman"/>
           <w:sz w:val="28"/>
           <w:szCs w:val="28"/>
-          <w:highlight w:val="yellow"/>
+          <w:highlight w:val="cyan"/>
         </w:rPr>
         <w:t>многорежимности</w:t>
       </w:r>
@@ -4480,7 +4498,7 @@
           <w:rFonts w:ascii="Times New Roman" w:hAnsi="Times New Roman" w:cs="Times New Roman"/>
           <w:sz w:val="28"/>
           <w:szCs w:val="28"/>
-          <w:highlight w:val="yellow"/>
+          <w:highlight w:val="cyan"/>
         </w:rPr>
         <w:t xml:space="preserve">, применения нелинейных корректирующих устройств (в частности, логико-динамических). В последнее время определенный практический интерес вызывает использование нейронных сетей для управления объектами, связанными с </w:t>
       </w:r>
@@ -4490,7 +4508,7 @@
           <w:rFonts w:ascii="Times New Roman" w:hAnsi="Times New Roman" w:cs="Times New Roman"/>
           <w:sz w:val="28"/>
           <w:szCs w:val="28"/>
-          <w:highlight w:val="yellow"/>
+          <w:highlight w:val="cyan"/>
         </w:rPr>
         <w:t>газопереработкой</w:t>
       </w:r>
@@ -4500,7 +4518,7 @@
           <w:rFonts w:ascii="Times New Roman" w:hAnsi="Times New Roman" w:cs="Times New Roman"/>
           <w:sz w:val="28"/>
           <w:szCs w:val="28"/>
-          <w:highlight w:val="yellow"/>
+          <w:highlight w:val="cyan"/>
         </w:rPr>
         <w:t>. Однако их возможности применения для объектов управления, представленных моделями с распределенными параметрами, до сих пор не исследована.</w:t>
       </w:r>
@@ -4514,7 +4532,7 @@
           <w:rFonts w:ascii="Times New Roman" w:hAnsi="Times New Roman" w:cs="Times New Roman"/>
           <w:sz w:val="28"/>
           <w:szCs w:val="28"/>
-          <w:highlight w:val="yellow"/>
+          <w:highlight w:val="cyan"/>
         </w:rPr>
       </w:pPr>
     </w:p>
@@ -4524,18 +4542,18 @@
         <w:spacing w:after="0"/>
         <w:ind w:firstLine="709"/>
         <w:rPr>
-          <w:highlight w:val="yellow"/>
-        </w:rPr>
-      </w:pPr>
-      <w:r>
-        <w:rPr>
-          <w:highlight w:val="yellow"/>
+          <w:highlight w:val="cyan"/>
+        </w:rPr>
+      </w:pPr>
+      <w:r>
+        <w:rPr>
+          <w:highlight w:val="cyan"/>
         </w:rPr>
         <w:t xml:space="preserve">Управление таким крупным и сложным предприятием, как современный нефтеперерабатывающий завод, немыслимо без глубокой автоматизации технологических и общезаводских цехов товарного, энергетических и др. За последние годы системы автоматического управления непрерывно </w:t>
       </w:r>
       <w:r>
         <w:rPr>
-          <w:highlight w:val="yellow"/>
+          <w:highlight w:val="cyan"/>
         </w:rPr>
         <w:lastRenderedPageBreak/>
         <w:t>совершенствуются, в частности старые пневматические и традиционные электрические системы постепенно вытесняются интеллектуальными, допускающими прогнозирование и мониторинг на большом количестве входных данных, активно применяются технологии дополненной реальности и др.</w:t>
@@ -4547,12 +4565,12 @@
         <w:spacing w:after="0"/>
         <w:ind w:firstLine="709"/>
         <w:rPr>
-          <w:highlight w:val="yellow"/>
-        </w:rPr>
-      </w:pPr>
-      <w:r>
-        <w:rPr>
-          <w:highlight w:val="yellow"/>
+          <w:highlight w:val="cyan"/>
+        </w:rPr>
+      </w:pPr>
+      <w:r>
+        <w:rPr>
+          <w:highlight w:val="cyan"/>
         </w:rPr>
         <w:t>Эффективность работы ректификационных колонн существенно зависит от вида перерабатываемого сырья, режима эксплуатации, рабочих условий, работы системы автоматизации, качества изготовления и монтажа колонны и тарелок и т. д. Практические данные об эффективности промышленных колонн однотипных установок часто значительно различаются. Вместе с тем, эти данные позволяют более обоснованно выбрать рабочие характеристики колонны при проектировании, оценить фактические показатели при эксплуатации, реализовать подбор первоначальных настроечных коэффициентов регулирующей аппаратуры системы управления.</w:t>
       </w:r>
@@ -4563,12 +4581,12 @@
         <w:spacing w:after="0"/>
         <w:ind w:firstLine="709"/>
         <w:rPr>
-          <w:highlight w:val="yellow"/>
-        </w:rPr>
-      </w:pPr>
-      <w:r>
-        <w:rPr>
-          <w:highlight w:val="yellow"/>
+          <w:highlight w:val="cyan"/>
+        </w:rPr>
+      </w:pPr>
+      <w:r>
+        <w:rPr>
+          <w:highlight w:val="cyan"/>
         </w:rPr>
         <w:t>Простая ректификационная колонна имеет один сырьевой поток, два продуктовых потока, один теплоотвод и один теплосъем по концам аппарата. Для ректификации смеси на две фракции, обогащенные низкокипящие компоненты (НКК) и высококипящие компоненты (ВКК), в заданном количестве или с заданным содержанием в них целевых компонентов применяется технологическая схема установки с полной ректификационной колонной. В таком аппарате сырье подается в середину колонны – на тарелку питания. Дистиллят, обогащенный НКК или фракциями, отбирается сверху, а остаток, обогащенный ВКК, – из нижней части колонны. Секция колонны, расположенная выше ввода сырья, называется концентрационной или укрепляющей; секция, расположенная ниже ввода сырья, – отгонной или исчерпывающей.</w:t>
       </w:r>
@@ -4579,40 +4597,40 @@
         <w:spacing w:after="0"/>
         <w:ind w:firstLine="709"/>
         <w:rPr>
-          <w:highlight w:val="yellow"/>
-        </w:rPr>
-      </w:pPr>
-      <w:r>
-        <w:rPr>
-          <w:highlight w:val="yellow"/>
+          <w:highlight w:val="cyan"/>
+        </w:rPr>
+      </w:pPr>
+      <w:r>
+        <w:rPr>
+          <w:highlight w:val="cyan"/>
         </w:rPr>
         <w:t xml:space="preserve">Контролю подлежат следующие параметры: расходы исходной смеси, дистиллята, флегмы, кубового остатка, тепло- и </w:t>
       </w:r>
       <w:proofErr w:type="spellStart"/>
       <w:r>
         <w:rPr>
-          <w:highlight w:val="yellow"/>
+          <w:highlight w:val="cyan"/>
         </w:rPr>
         <w:t>хладоносителей</w:t>
       </w:r>
       <w:proofErr w:type="spellEnd"/>
       <w:r>
         <w:rPr>
-          <w:highlight w:val="yellow"/>
+          <w:highlight w:val="cyan"/>
         </w:rPr>
         <w:t xml:space="preserve">, состав и температура конечных продуктов, температуры исходной смеси, тепло- и </w:t>
       </w:r>
       <w:proofErr w:type="spellStart"/>
       <w:r>
         <w:rPr>
-          <w:highlight w:val="yellow"/>
+          <w:highlight w:val="cyan"/>
         </w:rPr>
         <w:t>хладоносителя</w:t>
       </w:r>
       <w:proofErr w:type="spellEnd"/>
       <w:r>
         <w:rPr>
-          <w:highlight w:val="yellow"/>
+          <w:highlight w:val="cyan"/>
         </w:rPr>
         <w:t>, уровень в кубе колонны, температурный профиль по всей высоте колонны, давления в верхней и нижней частях колонны, а также перепад этих давлений.</w:t>
       </w:r>
@@ -4623,12 +4641,12 @@
         <w:spacing w:after="0"/>
         <w:ind w:firstLine="709"/>
         <w:rPr>
-          <w:highlight w:val="yellow"/>
-        </w:rPr>
-      </w:pPr>
-      <w:r>
-        <w:rPr>
-          <w:highlight w:val="yellow"/>
+          <w:highlight w:val="cyan"/>
+        </w:rPr>
+      </w:pPr>
+      <w:r>
+        <w:rPr>
+          <w:highlight w:val="cyan"/>
         </w:rPr>
         <w:lastRenderedPageBreak/>
         <w:t>Большое значение для процесса ректификации имеет температура исходной смеси. Если смесь начинает поступать в колонну при температуре ниже температуры кипения, она должна нагреваться до этой температуры парами, идущими из нижней части колонны. Конденсация паров при этом возрастает, что нарушает весь режим процесса ректификации. Поэтому температуру исходной смеси стабилизируют изменением расхода теплоносителя, подаваемого в теплообменник, тем самым ликвидируют одно из возмущений [6].</w:t>
@@ -4640,12 +4658,12 @@
         <w:spacing w:after="0"/>
         <w:ind w:firstLine="709"/>
         <w:rPr>
-          <w:highlight w:val="yellow"/>
-        </w:rPr>
-      </w:pPr>
-      <w:r>
-        <w:rPr>
-          <w:highlight w:val="yellow"/>
+          <w:highlight w:val="cyan"/>
+        </w:rPr>
+      </w:pPr>
+      <w:r>
+        <w:rPr>
+          <w:highlight w:val="cyan"/>
         </w:rPr>
         <w:t>От расхода, перегретого пара зависит скорость паров в колонне, которая, в свою очередь, определяет интенсивность и экономичность процесса. Чем больше скорость паров, тем больше слой пены и брызг и тем интенсивнее идет разделение компонентов. С другой стороны, увеличение скорости паров может привести к явлению «захлебывания» колонны, при котором восходящий поток паров начинает препятствовать стеканию жидкости по тарелкам. Следовательно, оптимальный режим работы колонны соответствует скорости паров несколько меньше, чем в начале «захлебывания». При постоянной нагрузке подачу пара можно стабилизировать. При переменной нагрузке колонны она должна изменяться соответственно изменению нагрузки.</w:t>
       </w:r>
@@ -4656,12 +4674,12 @@
         <w:spacing w:after="0"/>
         <w:ind w:firstLine="709"/>
         <w:rPr>
-          <w:highlight w:val="yellow"/>
-        </w:rPr>
-      </w:pPr>
-      <w:r>
-        <w:rPr>
-          <w:highlight w:val="yellow"/>
+          <w:highlight w:val="cyan"/>
+        </w:rPr>
+      </w:pPr>
+      <w:r>
+        <w:rPr>
+          <w:highlight w:val="cyan"/>
         </w:rPr>
         <w:t>Производственные требования к ректификационной установке сводятся, в первую очередь, к поддержанию заданного состава целевого продукта и к экономичному расходу энергоресурсов. В зависимости от технологических особенностей в качестве целевого продукта могут выступать как дистиллят, так и кубовый остаток.</w:t>
       </w:r>
@@ -4672,12 +4690,12 @@
         <w:spacing w:after="0"/>
         <w:ind w:firstLine="709"/>
         <w:rPr>
-          <w:highlight w:val="yellow"/>
-        </w:rPr>
-      </w:pPr>
-      <w:r>
-        <w:rPr>
-          <w:highlight w:val="yellow"/>
+          <w:highlight w:val="cyan"/>
+        </w:rPr>
+      </w:pPr>
+      <w:r>
+        <w:rPr>
+          <w:highlight w:val="cyan"/>
         </w:rPr>
         <w:t>Типовая функциональная схема процесса ректификации представлена на рисунке 2.1. На схеме показаны: 1 – мембранный вентиль, 2, 12 – датчики уровня, 3 – расходомер, 4 – датчик давления, 5, 7 – датчики температуры, 8 – испаритель, 9 – конденсатор, 10 – ёмкость, 11 – насос.</w:t>
       </w:r>
@@ -4688,12 +4706,12 @@
         <w:spacing w:after="0"/>
         <w:ind w:firstLine="709"/>
         <w:rPr>
-          <w:highlight w:val="yellow"/>
-        </w:rPr>
-      </w:pPr>
-      <w:r>
-        <w:rPr>
-          <w:highlight w:val="yellow"/>
+          <w:highlight w:val="cyan"/>
+        </w:rPr>
+      </w:pPr>
+      <w:r>
+        <w:rPr>
+          <w:highlight w:val="cyan"/>
         </w:rPr>
         <w:t>На схеме показаны шесть контуров регулирования:</w:t>
       </w:r>
@@ -4704,12 +4722,12 @@
         <w:spacing w:after="0"/>
         <w:ind w:firstLine="709"/>
         <w:rPr>
-          <w:highlight w:val="yellow"/>
-        </w:rPr>
-      </w:pPr>
-      <w:r>
-        <w:rPr>
-          <w:highlight w:val="yellow"/>
+          <w:highlight w:val="cyan"/>
+        </w:rPr>
+      </w:pPr>
+      <w:r>
+        <w:rPr>
+          <w:highlight w:val="cyan"/>
         </w:rPr>
         <w:t>1. Расход питающей смеси поддерживается регулятором расхода питающей смеси по схеме «до себя» посредством мембранного вентиля 1 и датчика расхода 3.</w:t>
       </w:r>
@@ -4720,12 +4738,12 @@
         <w:spacing w:after="0"/>
         <w:ind w:firstLine="709"/>
         <w:rPr>
-          <w:highlight w:val="yellow"/>
-        </w:rPr>
-      </w:pPr>
-      <w:r>
-        <w:rPr>
-          <w:highlight w:val="yellow"/>
+          <w:highlight w:val="cyan"/>
+        </w:rPr>
+      </w:pPr>
+      <w:r>
+        <w:rPr>
+          <w:highlight w:val="cyan"/>
         </w:rPr>
         <w:lastRenderedPageBreak/>
         <w:t>2. Давление в верхней части колонны стабилизируется посредством вентиля 1, расположенного на линии отвода охлаждающей воды, и датчика давления 4, «следящего» за полной конденсацией паров в конденсаторе.</w:t>
@@ -4737,12 +4755,12 @@
         <w:spacing w:after="0"/>
         <w:ind w:firstLine="709"/>
         <w:rPr>
-          <w:highlight w:val="yellow"/>
-        </w:rPr>
-      </w:pPr>
-      <w:r>
-        <w:rPr>
-          <w:highlight w:val="yellow"/>
+          <w:highlight w:val="cyan"/>
+        </w:rPr>
+      </w:pPr>
+      <w:r>
+        <w:rPr>
+          <w:highlight w:val="cyan"/>
         </w:rPr>
         <w:t>3. Температура в верхней части колонны контролируется датчиком 5, а регулируется посредством изменения подачи флегмы в колонну мембранным вентилем.</w:t>
       </w:r>
@@ -4753,12 +4771,12 @@
         <w:spacing w:after="0"/>
         <w:ind w:firstLine="709"/>
         <w:rPr>
-          <w:highlight w:val="yellow"/>
-        </w:rPr>
-      </w:pPr>
-      <w:r>
-        <w:rPr>
-          <w:highlight w:val="yellow"/>
+          <w:highlight w:val="cyan"/>
+        </w:rPr>
+      </w:pPr>
+      <w:r>
+        <w:rPr>
+          <w:highlight w:val="cyan"/>
         </w:rPr>
         <w:t>4. Температура в кубе колонны стабилизируется посредством вентиля 1, расположенного на линии отвода охлаждающей воды, и датчика температуры 7.</w:t>
       </w:r>
@@ -4769,12 +4787,12 @@
         <w:spacing w:after="0"/>
         <w:ind w:firstLine="709"/>
         <w:rPr>
-          <w:highlight w:val="yellow"/>
-        </w:rPr>
-      </w:pPr>
-      <w:r>
-        <w:rPr>
-          <w:highlight w:val="yellow"/>
+          <w:highlight w:val="cyan"/>
+        </w:rPr>
+      </w:pPr>
+      <w:r>
+        <w:rPr>
+          <w:highlight w:val="cyan"/>
         </w:rPr>
         <w:t>5. Уровень кубового остатка в колонне регулируется посредством мембранного вентиля 1 и датчика уровня 2.</w:t>
       </w:r>
@@ -4785,12 +4803,12 @@
         <w:spacing w:after="0"/>
         <w:ind w:firstLine="709"/>
         <w:rPr>
-          <w:highlight w:val="yellow"/>
-        </w:rPr>
-      </w:pPr>
-      <w:r>
-        <w:rPr>
-          <w:highlight w:val="yellow"/>
+          <w:highlight w:val="cyan"/>
+        </w:rPr>
+      </w:pPr>
+      <w:r>
+        <w:rPr>
+          <w:highlight w:val="cyan"/>
         </w:rPr>
         <w:t>6. Контроль уровня дистиллята в промежуточной ёмкости для бесперебойной работы насоса 11 производится датчиком уровня 12, а регулирование осуществляется при помощи вентиля 1, установленного на линии отвода кубового продукта.</w:t>
       </w:r>
@@ -4801,12 +4819,12 @@
         <w:spacing w:after="0"/>
         <w:ind w:firstLine="709"/>
         <w:rPr>
-          <w:highlight w:val="yellow"/>
-        </w:rPr>
-      </w:pPr>
-      <w:r>
-        <w:rPr>
-          <w:highlight w:val="yellow"/>
+          <w:highlight w:val="cyan"/>
+        </w:rPr>
+      </w:pPr>
+      <w:r>
+        <w:rPr>
+          <w:highlight w:val="cyan"/>
         </w:rPr>
         <w:t>Такое регулирование не обеспечивает максимально возможный отбор дистиллята из установки, но при постоянном расходе флегмы облегчается стабилизация давления в колонне, и процесс можно вести с максимальной скоростью паров, т. е. в режиме, близком к «захлебыванию».</w:t>
       </w:r>
@@ -4817,12 +4835,12 @@
         <w:spacing w:after="0"/>
         <w:ind w:firstLine="709"/>
         <w:rPr>
-          <w:highlight w:val="yellow"/>
-        </w:rPr>
-      </w:pPr>
-      <w:r>
-        <w:rPr>
-          <w:highlight w:val="yellow"/>
+          <w:highlight w:val="cyan"/>
+        </w:rPr>
+      </w:pPr>
+      <w:r>
+        <w:rPr>
+          <w:highlight w:val="cyan"/>
         </w:rPr>
         <w:t>Типовые схемы автоматического регулирования режимных параметров в ректификационных установках представлены в источниках [7].</w:t>
       </w:r>
@@ -4833,7 +4851,7 @@
         <w:spacing w:after="0"/>
         <w:ind w:firstLine="709"/>
         <w:rPr>
-          <w:highlight w:val="yellow"/>
+          <w:highlight w:val="cyan"/>
         </w:rPr>
       </w:pPr>
     </w:p>
@@ -4843,13 +4861,13 @@
         <w:spacing w:after="0"/>
         <w:ind w:firstLine="709"/>
         <w:rPr>
-          <w:highlight w:val="yellow"/>
+          <w:highlight w:val="cyan"/>
         </w:rPr>
       </w:pPr>
       <w:r>
         <w:rPr>
           <w:noProof/>
-          <w:highlight w:val="yellow"/>
+          <w:highlight w:val="cyan"/>
         </w:rPr>
         <w:lastRenderedPageBreak/>
         <w:drawing>
@@ -4897,14 +4915,14 @@
         <w:rPr>
           <w:rFonts w:ascii="Times New Roman" w:hAnsi="Times New Roman"/>
           <w:sz w:val="28"/>
-          <w:highlight w:val="yellow"/>
-        </w:rPr>
-      </w:pPr>
-      <w:r>
-        <w:rPr>
-          <w:rFonts w:ascii="Times New Roman" w:hAnsi="Times New Roman"/>
-          <w:sz w:val="28"/>
-          <w:highlight w:val="yellow"/>
+          <w:highlight w:val="cyan"/>
+        </w:rPr>
+      </w:pPr>
+      <w:r>
+        <w:rPr>
+          <w:rFonts w:ascii="Times New Roman" w:hAnsi="Times New Roman"/>
+          <w:sz w:val="28"/>
+          <w:highlight w:val="cyan"/>
         </w:rPr>
         <w:t>Рисунок 2.1 – Функциональная схема управления ректификационной колонной</w:t>
       </w:r>
@@ -4915,7 +4933,7 @@
         <w:spacing w:after="0"/>
         <w:ind w:firstLine="709"/>
         <w:rPr>
-          <w:highlight w:val="yellow"/>
+          <w:highlight w:val="cyan"/>
         </w:rPr>
       </w:pPr>
     </w:p>
@@ -4927,7 +4945,7 @@
           <w:rFonts w:ascii="Times New Roman" w:hAnsi="Times New Roman" w:cs="Times New Roman"/>
           <w:sz w:val="28"/>
           <w:szCs w:val="28"/>
-          <w:highlight w:val="yellow"/>
+          <w:highlight w:val="cyan"/>
         </w:rPr>
       </w:pPr>
     </w:p>
@@ -4940,14 +4958,14 @@
         <w:rPr>
           <w:rFonts w:ascii="Times New Roman" w:hAnsi="Times New Roman"/>
           <w:sz w:val="28"/>
-          <w:highlight w:val="yellow"/>
-        </w:rPr>
-      </w:pPr>
-      <w:r>
-        <w:rPr>
-          <w:rFonts w:ascii="Times New Roman" w:hAnsi="Times New Roman"/>
-          <w:sz w:val="28"/>
-          <w:highlight w:val="yellow"/>
+          <w:highlight w:val="cyan"/>
+        </w:rPr>
+      </w:pPr>
+      <w:r>
+        <w:rPr>
+          <w:rFonts w:ascii="Times New Roman" w:hAnsi="Times New Roman"/>
+          <w:sz w:val="28"/>
+          <w:highlight w:val="cyan"/>
         </w:rPr>
         <w:t xml:space="preserve">Искусственные нейронные сети (ИНС) представляют собой математические или вычислительные модели, структуры и/или функциональные аспекты, которых подобны биологическим нейронным сетям. Они могут быть использованы для моделирования сложных отношений между входами и выходами или для поиска шаблонов. Исследование ИНС восходит к исследованию </w:t>
       </w:r>
@@ -4956,7 +4974,7 @@
         <w:rPr>
           <w:rFonts w:ascii="Times New Roman" w:hAnsi="Times New Roman"/>
           <w:sz w:val="28"/>
-          <w:highlight w:val="yellow"/>
+          <w:highlight w:val="cyan"/>
         </w:rPr>
         <w:t>McCulloch</w:t>
       </w:r>
@@ -4965,7 +4983,7 @@
         <w:rPr>
           <w:rFonts w:ascii="Times New Roman" w:hAnsi="Times New Roman"/>
           <w:sz w:val="28"/>
-          <w:highlight w:val="yellow"/>
+          <w:highlight w:val="cyan"/>
         </w:rPr>
         <w:t xml:space="preserve"> </w:t>
       </w:r>
@@ -4974,7 +4992,7 @@
         <w:rPr>
           <w:rFonts w:ascii="Times New Roman" w:hAnsi="Times New Roman"/>
           <w:sz w:val="28"/>
-          <w:highlight w:val="yellow"/>
+          <w:highlight w:val="cyan"/>
         </w:rPr>
         <w:t>and</w:t>
       </w:r>
@@ -4983,7 +5001,7 @@
         <w:rPr>
           <w:rFonts w:ascii="Times New Roman" w:hAnsi="Times New Roman"/>
           <w:sz w:val="28"/>
-          <w:highlight w:val="yellow"/>
+          <w:highlight w:val="cyan"/>
         </w:rPr>
         <w:t xml:space="preserve"> </w:t>
       </w:r>
@@ -4992,7 +5010,7 @@
         <w:rPr>
           <w:rFonts w:ascii="Times New Roman" w:hAnsi="Times New Roman"/>
           <w:sz w:val="28"/>
-          <w:highlight w:val="yellow"/>
+          <w:highlight w:val="cyan"/>
         </w:rPr>
         <w:t>Pitts</w:t>
       </w:r>
@@ -5001,7 +5019,7 @@
         <w:rPr>
           <w:rFonts w:ascii="Times New Roman" w:hAnsi="Times New Roman"/>
           <w:sz w:val="28"/>
-          <w:highlight w:val="yellow"/>
+          <w:highlight w:val="cyan"/>
         </w:rPr>
         <w:t xml:space="preserve"> (1943). С тех пор ИНС широко использовались для моделирования некоторых видов человеческой деятельности во многих областях науки и техники, таких как аэрокосмическая промышленность, автомобилестроение, электроника, нефтегазовая промышленность, машиностроение и т. д. (</w:t>
       </w:r>
@@ -5010,7 +5028,7 @@
         <w:rPr>
           <w:rFonts w:ascii="Times New Roman" w:hAnsi="Times New Roman"/>
           <w:sz w:val="28"/>
-          <w:highlight w:val="yellow"/>
+          <w:highlight w:val="cyan"/>
         </w:rPr>
         <w:t>Hagan</w:t>
       </w:r>
@@ -5019,7 +5037,7 @@
         <w:rPr>
           <w:rFonts w:ascii="Times New Roman" w:hAnsi="Times New Roman"/>
           <w:sz w:val="28"/>
-          <w:highlight w:val="yellow"/>
+          <w:highlight w:val="cyan"/>
         </w:rPr>
         <w:t xml:space="preserve"> </w:t>
       </w:r>
@@ -5028,7 +5046,7 @@
         <w:rPr>
           <w:rFonts w:ascii="Times New Roman" w:hAnsi="Times New Roman"/>
           <w:sz w:val="28"/>
-          <w:highlight w:val="yellow"/>
+          <w:highlight w:val="cyan"/>
         </w:rPr>
         <w:t>et</w:t>
       </w:r>
@@ -5037,7 +5055,7 @@
         <w:rPr>
           <w:rFonts w:ascii="Times New Roman" w:hAnsi="Times New Roman"/>
           <w:sz w:val="28"/>
-          <w:highlight w:val="yellow"/>
+          <w:highlight w:val="cyan"/>
         </w:rPr>
         <w:t xml:space="preserve"> </w:t>
       </w:r>
@@ -5046,7 +5064,7 @@
         <w:rPr>
           <w:rFonts w:ascii="Times New Roman" w:hAnsi="Times New Roman"/>
           <w:sz w:val="28"/>
-          <w:highlight w:val="yellow"/>
+          <w:highlight w:val="cyan"/>
         </w:rPr>
         <w:t>al</w:t>
       </w:r>
@@ -5055,7 +5073,7 @@
         <w:rPr>
           <w:rFonts w:ascii="Times New Roman" w:hAnsi="Times New Roman"/>
           <w:sz w:val="28"/>
-          <w:highlight w:val="yellow"/>
+          <w:highlight w:val="cyan"/>
         </w:rPr>
         <w:t>., 1997).</w:t>
       </w:r>
@@ -5069,14 +5087,14 @@
         <w:rPr>
           <w:rFonts w:ascii="Times New Roman" w:hAnsi="Times New Roman"/>
           <w:sz w:val="28"/>
-          <w:highlight w:val="yellow"/>
-        </w:rPr>
-      </w:pPr>
-      <w:r>
-        <w:rPr>
-          <w:rFonts w:ascii="Times New Roman" w:hAnsi="Times New Roman"/>
-          <w:sz w:val="28"/>
-          <w:highlight w:val="yellow"/>
+          <w:highlight w:val="cyan"/>
+        </w:rPr>
+      </w:pPr>
+      <w:r>
+        <w:rPr>
+          <w:rFonts w:ascii="Times New Roman" w:hAnsi="Times New Roman"/>
+          <w:sz w:val="28"/>
+          <w:highlight w:val="cyan"/>
         </w:rPr>
         <w:t>Ключом к использованию ИНС в нефтяной инженерии является наблюдение, распознавание и определение проблем (</w:t>
       </w:r>
@@ -5085,7 +5103,7 @@
         <w:rPr>
           <w:rFonts w:ascii="Times New Roman" w:hAnsi="Times New Roman"/>
           <w:sz w:val="28"/>
-          <w:highlight w:val="yellow"/>
+          <w:highlight w:val="cyan"/>
         </w:rPr>
         <w:t>Mohaghegh</w:t>
       </w:r>
@@ -5094,7 +5112,7 @@
         <w:rPr>
           <w:rFonts w:ascii="Times New Roman" w:hAnsi="Times New Roman"/>
           <w:sz w:val="28"/>
-          <w:highlight w:val="yellow"/>
+          <w:highlight w:val="cyan"/>
         </w:rPr>
         <w:t xml:space="preserve"> </w:t>
       </w:r>
@@ -5103,7 +5121,7 @@
         <w:rPr>
           <w:rFonts w:ascii="Times New Roman" w:hAnsi="Times New Roman"/>
           <w:sz w:val="28"/>
-          <w:highlight w:val="yellow"/>
+          <w:highlight w:val="cyan"/>
         </w:rPr>
         <w:t>and</w:t>
       </w:r>
@@ -5112,7 +5130,7 @@
         <w:rPr>
           <w:rFonts w:ascii="Times New Roman" w:hAnsi="Times New Roman"/>
           <w:sz w:val="28"/>
-          <w:highlight w:val="yellow"/>
+          <w:highlight w:val="cyan"/>
         </w:rPr>
         <w:t xml:space="preserve"> </w:t>
       </w:r>
@@ -5121,7 +5139,7 @@
         <w:rPr>
           <w:rFonts w:ascii="Times New Roman" w:hAnsi="Times New Roman"/>
           <w:sz w:val="28"/>
-          <w:highlight w:val="yellow"/>
+          <w:highlight w:val="cyan"/>
         </w:rPr>
         <w:t>Ameri</w:t>
       </w:r>
@@ -5130,7 +5148,7 @@
         <w:rPr>
           <w:rFonts w:ascii="Times New Roman" w:hAnsi="Times New Roman"/>
           <w:sz w:val="28"/>
-          <w:highlight w:val="yellow"/>
+          <w:highlight w:val="cyan"/>
         </w:rPr>
         <w:t xml:space="preserve">, 1995). Первое применение ИНС в нефтяной инженерии появилось в 1993 году </w:t>
       </w:r>
@@ -5139,7 +5157,7 @@
         <w:rPr>
           <w:rFonts w:ascii="Times New Roman" w:hAnsi="Times New Roman"/>
           <w:sz w:val="28"/>
-          <w:highlight w:val="yellow"/>
+          <w:highlight w:val="cyan"/>
         </w:rPr>
         <w:t>Джуниарди</w:t>
       </w:r>
@@ -5148,7 +5166,7 @@
         <w:rPr>
           <w:rFonts w:ascii="Times New Roman" w:hAnsi="Times New Roman"/>
           <w:sz w:val="28"/>
-          <w:highlight w:val="yellow"/>
+          <w:highlight w:val="cyan"/>
         </w:rPr>
         <w:t xml:space="preserve"> и </w:t>
       </w:r>
@@ -5157,7 +5175,7 @@
         <w:rPr>
           <w:rFonts w:ascii="Times New Roman" w:hAnsi="Times New Roman"/>
           <w:sz w:val="28"/>
-          <w:highlight w:val="yellow"/>
+          <w:highlight w:val="cyan"/>
         </w:rPr>
         <w:lastRenderedPageBreak/>
         <w:t>Эршаги</w:t>
@@ -5167,7 +5185,7 @@
         <w:rPr>
           <w:rFonts w:ascii="Times New Roman" w:hAnsi="Times New Roman"/>
           <w:sz w:val="28"/>
-          <w:highlight w:val="yellow"/>
+          <w:highlight w:val="cyan"/>
         </w:rPr>
         <w:t xml:space="preserve">. За последние два десятилетия ИНС был адаптирован в различных аспектах нефтяной инженерии, таких как характеристика коллектора, разработка месторождения, двухфазное течение в трубах, идентификация моделей интерпретации испытания скважины, анализ </w:t>
       </w:r>
@@ -5176,7 +5194,7 @@
         <w:rPr>
           <w:rFonts w:ascii="Times New Roman" w:hAnsi="Times New Roman"/>
           <w:sz w:val="28"/>
-          <w:highlight w:val="yellow"/>
+          <w:highlight w:val="cyan"/>
         </w:rPr>
         <w:t>заканчивания</w:t>
       </w:r>
@@ -5185,7 +5203,7 @@
         <w:rPr>
           <w:rFonts w:ascii="Times New Roman" w:hAnsi="Times New Roman"/>
           <w:sz w:val="28"/>
-          <w:highlight w:val="yellow"/>
+          <w:highlight w:val="cyan"/>
         </w:rPr>
         <w:t>, прогнозирование повреждения пласта (</w:t>
       </w:r>
@@ -5194,7 +5212,7 @@
         <w:rPr>
           <w:rFonts w:ascii="Times New Roman" w:hAnsi="Times New Roman"/>
           <w:sz w:val="28"/>
-          <w:highlight w:val="yellow"/>
+          <w:highlight w:val="cyan"/>
         </w:rPr>
         <w:t>Ramgulam</w:t>
       </w:r>
@@ -5203,7 +5221,7 @@
         <w:rPr>
           <w:rFonts w:ascii="Times New Roman" w:hAnsi="Times New Roman"/>
           <w:sz w:val="28"/>
-          <w:highlight w:val="yellow"/>
+          <w:highlight w:val="cyan"/>
         </w:rPr>
         <w:t>, 2007). То есть, данный принцип стал основанием отбора научных идей, гипотез, теорий, исследовательских программ.</w:t>
       </w:r>
@@ -5217,14 +5235,14 @@
         <w:rPr>
           <w:rFonts w:ascii="Times New Roman" w:hAnsi="Times New Roman"/>
           <w:sz w:val="28"/>
-          <w:highlight w:val="yellow"/>
-        </w:rPr>
-      </w:pPr>
-      <w:r>
-        <w:rPr>
-          <w:rFonts w:ascii="Times New Roman" w:hAnsi="Times New Roman"/>
-          <w:sz w:val="28"/>
-          <w:highlight w:val="yellow"/>
+          <w:highlight w:val="cyan"/>
+        </w:rPr>
+      </w:pPr>
+      <w:r>
+        <w:rPr>
+          <w:rFonts w:ascii="Times New Roman" w:hAnsi="Times New Roman"/>
+          <w:sz w:val="28"/>
+          <w:highlight w:val="cyan"/>
         </w:rPr>
         <w:t>Проблема взаимодействия контуров управления в управлении производственными процессами хорошо известна. Управление дистилляционной колонной трудно контролировать из-за сильного взаимодействия процессов и нелинейного динамического поведения процессов внутри колонны.</w:t>
       </w:r>
@@ -5238,14 +5256,14 @@
         <w:rPr>
           <w:rFonts w:ascii="Times New Roman" w:hAnsi="Times New Roman"/>
           <w:sz w:val="28"/>
-          <w:highlight w:val="yellow"/>
-        </w:rPr>
-      </w:pPr>
-      <w:r>
-        <w:rPr>
-          <w:rFonts w:ascii="Times New Roman" w:hAnsi="Times New Roman"/>
-          <w:sz w:val="28"/>
-          <w:highlight w:val="yellow"/>
+          <w:highlight w:val="cyan"/>
+        </w:rPr>
+      </w:pPr>
+      <w:r>
+        <w:rPr>
+          <w:rFonts w:ascii="Times New Roman" w:hAnsi="Times New Roman"/>
+          <w:sz w:val="28"/>
+          <w:highlight w:val="cyan"/>
         </w:rPr>
         <w:t>Управление ректификационной колонной начинается с определения контролируемых, управляемых и переменных нагрузки. Контролируемые переменные - это те переменные, которые должны поддерживаться в точном значении для удовлетворения целей. Манипулируемые переменные - это переменные, которые могут быть изменены, чтобы поддерживать контролируемые переменные на своих значениях. Переменные нагрузки - это те переменные, которые вызывают помехи.</w:t>
       </w:r>
@@ -5259,14 +5277,14 @@
         <w:rPr>
           <w:rFonts w:ascii="Times New Roman" w:hAnsi="Times New Roman" w:cs="Times New Roman"/>
           <w:sz w:val="28"/>
-          <w:highlight w:val="yellow"/>
-        </w:rPr>
-      </w:pPr>
-      <w:r>
-        <w:rPr>
-          <w:rFonts w:ascii="Times New Roman" w:hAnsi="Times New Roman"/>
-          <w:sz w:val="28"/>
-          <w:highlight w:val="yellow"/>
+          <w:highlight w:val="cyan"/>
+        </w:rPr>
+      </w:pPr>
+      <w:r>
+        <w:rPr>
+          <w:rFonts w:ascii="Times New Roman" w:hAnsi="Times New Roman"/>
+          <w:sz w:val="28"/>
+          <w:highlight w:val="cyan"/>
         </w:rPr>
         <w:t>Контролируемые переменные обычно очевидны. Они обычно определяются, когда цели процесса определены и поняты. Переменные нагрузки также легко идентифицируются. Однако идентификация манипулируемых переменных может быть более сложной. Существуют общие рекомендации по определению того, какие манипулируемые переменные должны быть связаны с какой контролируемой переменной, например, [8]:</w:t>
       </w:r>
@@ -5284,14 +5302,14 @@
         <w:rPr>
           <w:rFonts w:ascii="Times New Roman" w:hAnsi="Times New Roman" w:cs="Times New Roman"/>
           <w:sz w:val="28"/>
-          <w:highlight w:val="yellow"/>
-        </w:rPr>
-      </w:pPr>
-      <w:r>
-        <w:rPr>
-          <w:rFonts w:ascii="Times New Roman" w:hAnsi="Times New Roman" w:cs="Times New Roman"/>
-          <w:sz w:val="28"/>
-          <w:highlight w:val="yellow"/>
+          <w:highlight w:val="cyan"/>
+        </w:rPr>
+      </w:pPr>
+      <w:r>
+        <w:rPr>
+          <w:rFonts w:ascii="Times New Roman" w:hAnsi="Times New Roman" w:cs="Times New Roman"/>
+          <w:sz w:val="28"/>
+          <w:highlight w:val="cyan"/>
         </w:rPr>
         <w:t>управление потоком, который оказывает наибольшее влияние на связанную контролируемую переменную;</w:t>
       </w:r>
@@ -5309,14 +5327,14 @@
         <w:rPr>
           <w:rFonts w:ascii="Times New Roman" w:hAnsi="Times New Roman" w:cs="Times New Roman"/>
           <w:sz w:val="28"/>
-          <w:highlight w:val="yellow"/>
-        </w:rPr>
-      </w:pPr>
-      <w:r>
-        <w:rPr>
-          <w:rFonts w:ascii="Times New Roman" w:hAnsi="Times New Roman" w:cs="Times New Roman"/>
-          <w:sz w:val="28"/>
-          <w:highlight w:val="yellow"/>
+          <w:highlight w:val="cyan"/>
+        </w:rPr>
+      </w:pPr>
+      <w:r>
+        <w:rPr>
+          <w:rFonts w:ascii="Times New Roman" w:hAnsi="Times New Roman" w:cs="Times New Roman"/>
+          <w:sz w:val="28"/>
+          <w:highlight w:val="cyan"/>
         </w:rPr>
         <w:t>управление меньшим потоком, если два потока оказывают одинаковое влияние на контролируемую переменную;</w:t>
       </w:r>
@@ -5334,14 +5352,14 @@
         <w:rPr>
           <w:rFonts w:ascii="Times New Roman" w:hAnsi="Times New Roman" w:cs="Times New Roman"/>
           <w:sz w:val="28"/>
-          <w:highlight w:val="yellow"/>
-        </w:rPr>
-      </w:pPr>
-      <w:r>
-        <w:rPr>
-          <w:rFonts w:ascii="Times New Roman" w:hAnsi="Times New Roman" w:cs="Times New Roman"/>
-          <w:sz w:val="28"/>
-          <w:highlight w:val="yellow"/>
+          <w:highlight w:val="cyan"/>
+        </w:rPr>
+      </w:pPr>
+      <w:r>
+        <w:rPr>
+          <w:rFonts w:ascii="Times New Roman" w:hAnsi="Times New Roman" w:cs="Times New Roman"/>
+          <w:sz w:val="28"/>
+          <w:highlight w:val="cyan"/>
         </w:rPr>
         <w:t>управление потоком, который имеет наиболее близкую линейную корреляцию с контролируемой переменной;</w:t>
       </w:r>
@@ -5359,14 +5377,14 @@
         <w:rPr>
           <w:rFonts w:ascii="Times New Roman" w:hAnsi="Times New Roman" w:cs="Times New Roman"/>
           <w:sz w:val="28"/>
-          <w:highlight w:val="yellow"/>
-        </w:rPr>
-      </w:pPr>
-      <w:r>
-        <w:rPr>
-          <w:rFonts w:ascii="Times New Roman" w:hAnsi="Times New Roman" w:cs="Times New Roman"/>
-          <w:sz w:val="28"/>
-          <w:highlight w:val="yellow"/>
+          <w:highlight w:val="cyan"/>
+        </w:rPr>
+      </w:pPr>
+      <w:r>
+        <w:rPr>
+          <w:rFonts w:ascii="Times New Roman" w:hAnsi="Times New Roman" w:cs="Times New Roman"/>
+          <w:sz w:val="28"/>
+          <w:highlight w:val="cyan"/>
         </w:rPr>
         <w:lastRenderedPageBreak/>
         <w:t>управление потоком, который наименее чувствителен к условиям окружающей среды;</w:t>
@@ -5385,14 +5403,14 @@
         <w:rPr>
           <w:rFonts w:ascii="Times New Roman" w:hAnsi="Times New Roman" w:cs="Times New Roman"/>
           <w:sz w:val="28"/>
-          <w:highlight w:val="yellow"/>
-        </w:rPr>
-      </w:pPr>
-      <w:r>
-        <w:rPr>
-          <w:rFonts w:ascii="Times New Roman" w:hAnsi="Times New Roman" w:cs="Times New Roman"/>
-          <w:sz w:val="28"/>
-          <w:highlight w:val="yellow"/>
+          <w:highlight w:val="cyan"/>
+        </w:rPr>
+      </w:pPr>
+      <w:r>
+        <w:rPr>
+          <w:rFonts w:ascii="Times New Roman" w:hAnsi="Times New Roman" w:cs="Times New Roman"/>
+          <w:sz w:val="28"/>
+          <w:highlight w:val="cyan"/>
         </w:rPr>
         <w:t>управление потоком, который менее всего может вызвать проблемы взаимодействия.</w:t>
       </w:r>
@@ -5412,7 +5430,7 @@
         <w:rPr>
           <w:rFonts w:ascii="Times New Roman" w:hAnsi="Times New Roman" w:cs="Times New Roman"/>
           <w:sz w:val="28"/>
-          <w:highlight w:val="yellow"/>
+          <w:highlight w:val="cyan"/>
         </w:rPr>
         <w:t xml:space="preserve">Вышеуказанные </w:t>
       </w:r>
@@ -5420,31 +5438,23 @@
         <w:rPr>
           <w:rFonts w:ascii="Times New Roman" w:hAnsi="Times New Roman"/>
           <w:sz w:val="28"/>
-          <w:highlight w:val="yellow"/>
-        </w:rPr>
-        <w:t>правила используются для основного принципа управления, и иногда дают противоречивые результаты. За прошедшие годы было предложено несколько методов адаптивного управления многовариантными параметрами [9]. Большинство из этих методов были получены как прямое расширение известной модели с одним входом и одним выходом (SISO). Тем не менее, большинство процессов в дистилляционной колонне имеют несколько входов и несколько выходов (MIMO), как показано в [10], и SISO не в состоянии справиться с нелинейной динамикой процесса. До сих пор хорошие результаты модели SISO получены для управления фракционирующим устройством с испо</w:t>
-      </w:r>
+          <w:highlight w:val="cyan"/>
+        </w:rPr>
+        <w:t>правила используются для основного принципа управления, и иногда дают противоречивые результаты. За прошедшие годы было предложено несколько методов адаптивного управления многовариантными параметрами [9]. Большинство из этих методов были получены как прямое расширение известной модели с одним входом и одним выходом (SISO). Тем не менее, большинство процессов в дистилляционной колонне имеют несколько входов и несколько выходов (MIMO), как показано в [10], и SISO не в состоянии справиться с нелинейной динамикой процесса. До сих пор хорошие результаты модели SISO получены для управления фракционирующим устройством с использованием ПИД-регулятора. Адаптивное управление и другие методы регулирования используются, когда встречаются нелинейности. Однако мы все еще далеки от достижения цели оптимизации работы ректификационной колонны с использованием нейросетевого управления при минимальных затратах.</w:t>
+      </w:r>
+    </w:p>
+    <w:p>
+      <w:pPr>
+        <w:spacing w:line="276" w:lineRule="auto"/>
+        <w:jc w:val="both"/>
+        <w:rPr>
+          <w:rFonts w:ascii="Times New Roman" w:hAnsi="Times New Roman" w:cs="Times New Roman"/>
+          <w:sz w:val="28"/>
+          <w:szCs w:val="28"/>
+        </w:rPr>
+      </w:pPr>
       <w:bookmarkStart w:id="3" w:name="_GoBack"/>
       <w:bookmarkEnd w:id="3"/>
-      <w:r>
-        <w:rPr>
-          <w:rFonts w:ascii="Times New Roman" w:hAnsi="Times New Roman"/>
-          <w:sz w:val="28"/>
-          <w:highlight w:val="yellow"/>
-        </w:rPr>
-        <w:t>льзованием ПИД-регулятора. Адаптивное управление и другие методы регулирования используются, когда встречаются нелинейности. Однако мы все еще далеки от достижения цели оптимизации работы ректификационной колонны с использованием нейросетевого управления при минимальных затратах.</w:t>
-      </w:r>
-    </w:p>
-    <w:p>
-      <w:pPr>
-        <w:spacing w:line="276" w:lineRule="auto"/>
-        <w:jc w:val="both"/>
-        <w:rPr>
-          <w:rFonts w:ascii="Times New Roman" w:hAnsi="Times New Roman" w:cs="Times New Roman"/>
-          <w:sz w:val="28"/>
-          <w:szCs w:val="28"/>
-        </w:rPr>
-      </w:pPr>
     </w:p>
     <w:p>
       <w:pPr>
@@ -9865,7 +9875,7 @@
 </file>
 
 <file path=customXml/itemProps1.xml><?xml version="1.0" encoding="utf-8"?>
-<ds:datastoreItem xmlns:ds="http://schemas.openxmlformats.org/officeDocument/2006/customXml" ds:itemID="{3648938F-B376-4466-8247-EFA2C0449E00}">
+<ds:datastoreItem xmlns:ds="http://schemas.openxmlformats.org/officeDocument/2006/customXml" ds:itemID="{6523E3EF-8E0D-4D2F-A3D9-5DA364140896}">
   <ds:schemaRefs>
     <ds:schemaRef ds:uri="http://schemas.openxmlformats.org/officeDocument/2006/bibliography"/>
   </ds:schemaRefs>

</xml_diff>